<commit_message>
Special rules, 40k references and gun changes
I made several additions to the core rules.
-I added a universal special rules section for the rules already
outlined in the core rules and 0080.  I also changed the references to
the the Warhammer 40k rule book to the Core rules
-I added the 90mm bulpup machine gun to the GM as it is listed as an
option on Gundam wiki
-I added the MMP-70C to the core rules as it was listed as an option for
several Zeon suits but was not listed in the armory.
-I added a description for independent character to the special rules
page.  The way the rule is written in 40k, dealing primarily with
squads, was not particularly useful for the game as it stands.  I
changed it to incorporate rules from the voxcaster from Codex Imperial
Guard.  It lets any suit within 8" of a character.  I also removed it
from all non-HQ characters to balance it a bit.
-I also added a few terms to the glossary
</commit_message>
<xml_diff>
--- a/Mobile Suit Gundam Battle System - Codex 0080.docx
+++ b/Mobile Suit Gundam Battle System - Codex 0080.docx
@@ -6350,7 +6350,7 @@
           <w:noProof/>
         </w:rPr>
         <w:pict>
-          <v:group id="Group 11" o:spid="_x0000_s1026" style="position:absolute;margin-left:660.8pt;margin-top:0;width:264pt;height:205.55pt;z-index:251658240;mso-position-horizontal:right;mso-position-horizontal-relative:margin;mso-position-vertical:bottom;mso-position-vertical-relative:margin" coordorigin="720,-4181" coordsize="5280,4111" o:gfxdata="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">
+          <v:group id="Group 11" o:spid="_x0000_s1026" style="position:absolute;margin-left:1108.8pt;margin-top:0;width:264pt;height:205.55pt;z-index:251658240;mso-position-horizontal:right;mso-position-horizontal-relative:margin;mso-position-vertical:bottom;mso-position-vertical-relative:margin" coordorigin="720,-4181" coordsize="5280,4111" o:gfxdata="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">
             <v:shapetype id="_x0000_t75" coordsize="21600,21600" o:spt="75" o:preferrelative="t" path="m@4@5l@4@11@9@11@9@5xe" filled="f" stroked="f">
               <v:stroke joinstyle="miter"/>
               <v:formulas>
@@ -9451,13 +9451,8 @@
         </w:rPr>
         <w:t xml:space="preserve"> </w:t>
       </w:r>
-      <w:proofErr w:type="spellStart"/>
-      <w:r>
-        <w:t>Zaku</w:t>
-      </w:r>
-      <w:proofErr w:type="spellEnd"/>
-      <w:r>
-        <w:t xml:space="preserve"> II</w:t>
+      <w:r>
+        <w:t>Zaku II</w:t>
       </w:r>
       <w:r>
         <w:rPr>
@@ -9784,31 +9779,13 @@
         <w:t xml:space="preserve"> </w:t>
       </w:r>
       <w:r>
-        <w:rPr>
-          <w:spacing w:val="-3"/>
-        </w:rPr>
-        <w:t>Warhammer</w:t>
-      </w:r>
-      <w:r>
-        <w:rPr>
-          <w:spacing w:val="2"/>
-        </w:rPr>
-        <w:t xml:space="preserve"> </w:t>
-      </w:r>
-      <w:r>
-        <w:t>40,000</w:t>
-      </w:r>
-      <w:r>
-        <w:rPr>
-          <w:spacing w:val="1"/>
-        </w:rPr>
-        <w:t xml:space="preserve"> </w:t>
+        <w:t>Universal Special Rules section of the Core Rules</w:t>
       </w:r>
       <w:r>
         <w:rPr>
           <w:spacing w:val="-1"/>
         </w:rPr>
-        <w:t>rulebook.</w:t>
+        <w:t>.</w:t>
       </w:r>
     </w:p>
     <w:p>
@@ -11092,15 +11069,7 @@
         <w:t>Mobile Suit Options:</w:t>
       </w:r>
       <w:r>
-        <w:t xml:space="preserve"> All Zeon aquatic suits, MS-06FZ </w:t>
-      </w:r>
-      <w:proofErr w:type="spellStart"/>
-      <w:r>
-        <w:t>Zaku</w:t>
-      </w:r>
-      <w:proofErr w:type="spellEnd"/>
-      <w:r>
-        <w:t xml:space="preserve"> II Kai, or </w:t>
+        <w:t xml:space="preserve"> All Zeon aquatic suits, MS-06FZ Zaku II Kai, or </w:t>
       </w:r>
       <w:proofErr w:type="spellStart"/>
       <w:r>
@@ -11122,7 +11091,13 @@
         <w:t>Independent Character:</w:t>
       </w:r>
       <w:r>
-        <w:t xml:space="preserve"> Unless Mikhail is part of Cyclops team, he counts as an independent character and follows the rules for independent characters in the Warhammer 40,000 rulebook.</w:t>
+        <w:t xml:space="preserve"> Unless Mikhail is part of Cyclops team, he counts as an independent character and follows the rules for independent characters in </w:t>
+      </w:r>
+      <w:r>
+        <w:t>the Universal Special Rules section of the Core Rules</w:t>
+      </w:r>
+      <w:r>
+        <w:t>.</w:t>
       </w:r>
       <w:r>
         <w:rPr>
@@ -12002,15 +11977,7 @@
         <w:t>Mobile Suit Options:</w:t>
       </w:r>
       <w:r>
-        <w:t xml:space="preserve"> All Zeon aquatic suits, or MS-06FZ </w:t>
-      </w:r>
-      <w:proofErr w:type="spellStart"/>
-      <w:r>
-        <w:t>Zaku</w:t>
-      </w:r>
-      <w:proofErr w:type="spellEnd"/>
-      <w:r>
-        <w:t xml:space="preserve"> II Kai</w:t>
+        <w:t xml:space="preserve"> All Zeon aquatic suits, or MS-06FZ Zaku II Kai</w:t>
       </w:r>
     </w:p>
     <w:p>
@@ -12021,7 +11988,13 @@
         <w:t>Independent Character:</w:t>
       </w:r>
       <w:r>
-        <w:t xml:space="preserve"> Unless Gabriel is part of Cyclops team, he counts as an independent character and follows the rules for independent characters in the Warhammer 40,000 rulebook.</w:t>
+        <w:t xml:space="preserve"> Unless Gabriel is part of Cyclops team, he counts as an independent character and follows the rules for independent characters in </w:t>
+      </w:r>
+      <w:r>
+        <w:t>the Universal Special Rules section of the Core Rules</w:t>
+      </w:r>
+      <w:r>
+        <w:t>.</w:t>
       </w:r>
     </w:p>
     <w:p>
@@ -12387,6 +12360,7 @@
               <w:rPr>
                 <w:noProof/>
               </w:rPr>
+              <w:lastRenderedPageBreak/>
               <w:drawing>
                 <wp:inline distT="0" distB="0" distL="0" distR="0">
                   <wp:extent cx="1000125" cy="1000125"/>
@@ -12905,15 +12879,7 @@
         <w:t>Mobile Suit Options:</w:t>
       </w:r>
       <w:r>
-        <w:t xml:space="preserve"> All Zeon aquatic suits, MS-06FZ </w:t>
-      </w:r>
-      <w:proofErr w:type="spellStart"/>
-      <w:r>
-        <w:t>Zaku</w:t>
-      </w:r>
-      <w:proofErr w:type="spellEnd"/>
-      <w:r>
-        <w:t xml:space="preserve"> II Kai</w:t>
+        <w:t xml:space="preserve"> All Zeon aquatic suits, MS-06FZ Zaku II Kai</w:t>
       </w:r>
     </w:p>
     <w:p>
@@ -12929,7 +12895,13 @@
         <w:t>Independent Character:</w:t>
       </w:r>
       <w:r>
-        <w:t xml:space="preserve"> Unless Gabriel is part of Cyclops team, he counts as an independent character and follows the rules for independent characters in the Warhammer 40,000 rulebook.</w:t>
+        <w:t xml:space="preserve"> Unless Gabriel is part of Cyclops team, he counts as an independent character and follows the rules for independent characters in </w:t>
+      </w:r>
+      <w:r>
+        <w:t>the Universal Special Rules section of the Core Rules</w:t>
+      </w:r>
+      <w:r>
+        <w:t>.</w:t>
       </w:r>
       <w:r>
         <w:rPr>
@@ -14527,18 +14499,11 @@
         <w:rPr>
           <w:rStyle w:val="Strong"/>
         </w:rPr>
+        <w:lastRenderedPageBreak/>
         <w:t>Mobile Suit Options:</w:t>
       </w:r>
       <w:r>
-        <w:t xml:space="preserve"> MS-06FZ </w:t>
-      </w:r>
-      <w:proofErr w:type="spellStart"/>
-      <w:r>
-        <w:t>Zaku</w:t>
-      </w:r>
-      <w:proofErr w:type="spellEnd"/>
-      <w:r>
-        <w:t xml:space="preserve"> II Kai</w:t>
+        <w:t xml:space="preserve"> MS-06FZ Zaku II Kai</w:t>
       </w:r>
     </w:p>
     <w:p>
@@ -14561,7 +14526,13 @@
         <w:t xml:space="preserve"> Bernie</w:t>
       </w:r>
       <w:r>
-        <w:t xml:space="preserve"> is part of Cyclops team, he counts as an independent character and follows the rules for independent characters in the Warhammer 40,000 rulebook.</w:t>
+        <w:t xml:space="preserve"> is part of Cyclops team, he counts as an independent character and follows the rules for independent characters in </w:t>
+      </w:r>
+      <w:r>
+        <w:t>the Universal Special Rules section of the Core Rules</w:t>
+      </w:r>
+      <w:r>
+        <w:t>.</w:t>
       </w:r>
       <w:r>
         <w:rPr>
@@ -14581,7 +14552,6 @@
         <w:rPr>
           <w:rStyle w:val="Strong"/>
         </w:rPr>
-        <w:lastRenderedPageBreak/>
         <w:t>Special Character:</w:t>
       </w:r>
       <w:r>
@@ -16306,15 +16276,7 @@
         <w:t>Mobile Suit Options:</w:t>
       </w:r>
       <w:r>
-        <w:t xml:space="preserve"> In his dreams the </w:t>
-      </w:r>
-      <w:proofErr w:type="spellStart"/>
-      <w:r>
-        <w:t>Zaku</w:t>
-      </w:r>
-      <w:proofErr w:type="spellEnd"/>
-      <w:r>
-        <w:t xml:space="preserve"> II, in reality none.</w:t>
+        <w:t xml:space="preserve"> In his dreams the Zaku II, in reality none.</w:t>
       </w:r>
     </w:p>
     <w:p>
@@ -16609,15 +16571,7 @@
         </w:rPr>
       </w:pPr>
       <w:r>
-        <w:t xml:space="preserve">Lacking the </w:t>
-      </w:r>
-      <w:proofErr w:type="spellStart"/>
-      <w:r>
-        <w:t>newtype</w:t>
-      </w:r>
-      <w:proofErr w:type="spellEnd"/>
-      <w:r>
-        <w:t xml:space="preserve"> abilities of the pilot for whom the Alex was designed, Chris is essentially just tuning up the mobile</w:t>
+        <w:t>Lacking the newtype abilities of the pilot for whom the Alex was designed, Chris is essentially just tuning up the mobile</w:t>
       </w:r>
       <w:r>
         <w:t xml:space="preserve"> </w:t>
@@ -17388,7 +17342,13 @@
         <w:t>Independent Character:</w:t>
       </w:r>
       <w:r>
-        <w:t xml:space="preserve"> Christina Mackenzie counts as an independent character and follows the rules for independent characters in the Warhammer 40,000 rulebook.</w:t>
+        <w:t xml:space="preserve"> Christina Mackenzie counts as an independent character and follows the rules for independent characters in </w:t>
+      </w:r>
+      <w:r>
+        <w:t>the Universal Special Rules section of the Core Rules</w:t>
+      </w:r>
+      <w:r>
+        <w:t>.</w:t>
       </w:r>
     </w:p>
     <w:p>
@@ -18063,31 +18023,15 @@
         <w:t>Mobile   Suit   Options:</w:t>
       </w:r>
       <w:r>
-        <w:t xml:space="preserve"> MSM-03 </w:t>
+        <w:t xml:space="preserve"> MSM-03 Gogg, MSM-03C </w:t>
       </w:r>
       <w:proofErr w:type="spellStart"/>
       <w:r>
-        <w:t>Gogg</w:t>
+        <w:t>Hygogg</w:t>
       </w:r>
       <w:proofErr w:type="spellEnd"/>
       <w:r>
-        <w:t xml:space="preserve">, MSM-03C </w:t>
-      </w:r>
-      <w:proofErr w:type="spellStart"/>
-      <w:r>
-        <w:t>Hygogg</w:t>
-      </w:r>
-      <w:proofErr w:type="spellEnd"/>
-      <w:r>
-        <w:t xml:space="preserve">, MSM-04 </w:t>
-      </w:r>
-      <w:proofErr w:type="spellStart"/>
-      <w:r>
-        <w:t>Acguy</w:t>
-      </w:r>
-      <w:proofErr w:type="spellEnd"/>
-      <w:r>
-        <w:t>, MSM-</w:t>
+        <w:t>, MSM-04 Acguy, MSM-</w:t>
       </w:r>
       <w:proofErr w:type="gramStart"/>
       <w:r>
@@ -18095,23 +18039,7 @@
       </w:r>
       <w:proofErr w:type="gramEnd"/>
       <w:r>
-        <w:t>-</w:t>
-      </w:r>
-      <w:proofErr w:type="spellStart"/>
-      <w:r>
-        <w:t>Gok</w:t>
-      </w:r>
-      <w:proofErr w:type="spellEnd"/>
-      <w:r>
-        <w:t>, MSM-07  Z-</w:t>
-      </w:r>
-      <w:proofErr w:type="spellStart"/>
-      <w:r>
-        <w:t>Gok</w:t>
-      </w:r>
-      <w:proofErr w:type="spellEnd"/>
-      <w:r>
-        <w:t xml:space="preserve">, MS-06FZ or </w:t>
+        <w:t xml:space="preserve">-Gok, MSM-07  Z-Gok, MS-06FZ or </w:t>
       </w:r>
       <w:r>
         <w:t xml:space="preserve">MS-18E </w:t>
@@ -18130,7 +18058,13 @@
         <w:t>Independent Character:</w:t>
       </w:r>
       <w:r>
-        <w:t xml:space="preserve"> A Veteran Pilot is an Independent Character and follows the independent character special rules in the Warhammer 40,000 rulebook.</w:t>
+        <w:t xml:space="preserve"> A Veteran Pilot is an Independent Character and follows the independent character special rules in </w:t>
+      </w:r>
+      <w:r>
+        <w:t>the Universal Special Rules section of the Core Rules</w:t>
+      </w:r>
+      <w:r>
+        <w:t>.</w:t>
       </w:r>
     </w:p>
     <w:p>
@@ -18611,31 +18545,15 @@
         <w:t>Mobile Suit Options:</w:t>
       </w:r>
       <w:r>
-        <w:t xml:space="preserve"> MSM-03 </w:t>
+        <w:t xml:space="preserve"> MSM-03 Gogg, MSM-03C </w:t>
       </w:r>
       <w:proofErr w:type="spellStart"/>
       <w:r>
-        <w:t>Gogg</w:t>
+        <w:t>Hygogg</w:t>
       </w:r>
       <w:proofErr w:type="spellEnd"/>
       <w:r>
-        <w:t xml:space="preserve">, MSM-03C </w:t>
-      </w:r>
-      <w:proofErr w:type="spellStart"/>
-      <w:r>
-        <w:t>Hygogg</w:t>
-      </w:r>
-      <w:proofErr w:type="spellEnd"/>
-      <w:r>
-        <w:t xml:space="preserve">, MSM-04 </w:t>
-      </w:r>
-      <w:proofErr w:type="spellStart"/>
-      <w:r>
-        <w:t>Acguy</w:t>
-      </w:r>
-      <w:proofErr w:type="spellEnd"/>
-      <w:r>
-        <w:t>, MSM</w:t>
+        <w:t>, MSM-04 Acguy, MSM</w:t>
       </w:r>
       <w:r>
         <w:t>-</w:t>
@@ -18646,23 +18564,7 @@
       </w:r>
       <w:proofErr w:type="gramEnd"/>
       <w:r>
-        <w:t>-</w:t>
-      </w:r>
-      <w:proofErr w:type="spellStart"/>
-      <w:r>
-        <w:t>Gok</w:t>
-      </w:r>
-      <w:proofErr w:type="spellEnd"/>
-      <w:r>
-        <w:t xml:space="preserve">, MS-06FZ </w:t>
-      </w:r>
-      <w:proofErr w:type="spellStart"/>
-      <w:r>
-        <w:t>Zaku</w:t>
-      </w:r>
-      <w:proofErr w:type="spellEnd"/>
-      <w:r>
-        <w:t xml:space="preserve"> II Kai</w:t>
+        <w:t>-Gok, MS-06FZ Zaku II Kai</w:t>
       </w:r>
     </w:p>
     <w:p>
@@ -20041,31 +19943,7 @@
         <w:t>Mobile Suit Options:</w:t>
       </w:r>
       <w:r>
-        <w:t xml:space="preserve"> MS-06FZ </w:t>
-      </w:r>
-      <w:proofErr w:type="spellStart"/>
-      <w:r>
-        <w:t>Zaku</w:t>
-      </w:r>
-      <w:proofErr w:type="spellEnd"/>
-      <w:r>
-        <w:t xml:space="preserve"> II Kai, MS-09RII Rick Dom II, MS-14A </w:t>
-      </w:r>
-      <w:proofErr w:type="spellStart"/>
-      <w:r>
-        <w:t>Gelgoog</w:t>
-      </w:r>
-      <w:proofErr w:type="spellEnd"/>
-      <w:r>
-        <w:t xml:space="preserve">, MS-14JG </w:t>
-      </w:r>
-      <w:proofErr w:type="spellStart"/>
-      <w:r>
-        <w:t>Gelgoog</w:t>
-      </w:r>
-      <w:proofErr w:type="spellEnd"/>
-      <w:r>
-        <w:t xml:space="preserve"> Jaeger</w:t>
+        <w:t xml:space="preserve"> MS-06FZ Zaku II Kai, MS-09RII Rick Dom II, MS-14A Gelgoog, MS-14JG Gelgoog Jaeger</w:t>
       </w:r>
     </w:p>
     <w:p>
@@ -20076,7 +19954,13 @@
         <w:t>Independent Character:</w:t>
       </w:r>
       <w:r>
-        <w:t xml:space="preserve"> The Team Leader is an Independent Character and follows the independent character special rules in the Warhammer 40,000 rulebook.</w:t>
+        <w:t xml:space="preserve"> The Team Leader is an Independent Character and follows the independent character special rules in </w:t>
+      </w:r>
+      <w:r>
+        <w:t>the Universal Special Rules section of the Core Rules</w:t>
+      </w:r>
+      <w:r>
+        <w:t>.</w:t>
       </w:r>
     </w:p>
     <w:p>
@@ -20588,31 +20472,7 @@
         <w:t xml:space="preserve"> </w:t>
       </w:r>
       <w:r>
-        <w:t xml:space="preserve">MS-06FZ </w:t>
-      </w:r>
-      <w:proofErr w:type="spellStart"/>
-      <w:r>
-        <w:t>Zaku</w:t>
-      </w:r>
-      <w:proofErr w:type="spellEnd"/>
-      <w:r>
-        <w:t xml:space="preserve"> II Kai, MS-09RII Rick Dom II, MS-14A </w:t>
-      </w:r>
-      <w:proofErr w:type="spellStart"/>
-      <w:r>
-        <w:t>Gelgoog</w:t>
-      </w:r>
-      <w:proofErr w:type="spellEnd"/>
-      <w:r>
-        <w:t xml:space="preserve">, MS-14JG </w:t>
-      </w:r>
-      <w:proofErr w:type="spellStart"/>
-      <w:r>
-        <w:t>Gelgoog</w:t>
-      </w:r>
-      <w:proofErr w:type="spellEnd"/>
-      <w:r>
-        <w:t xml:space="preserve"> Jaeger</w:t>
+        <w:t>MS-06FZ Zaku II Kai, MS-09RII Rick Dom II, MS-14A Gelgoog, MS-14JG Gelgoog Jaeger</w:t>
       </w:r>
     </w:p>
     <w:p>
@@ -20629,7 +20489,13 @@
         <w:t>A Veteran Pilot</w:t>
       </w:r>
       <w:r>
-        <w:t xml:space="preserve"> is an Independent Character and follows the independent character special rules in the Warhammer 40,000 rulebook.</w:t>
+        <w:t xml:space="preserve"> is an Independent Character and follows the independent character special rules in </w:t>
+      </w:r>
+      <w:r>
+        <w:t>the Universal Special Rules section of the Core Rules</w:t>
+      </w:r>
+      <w:r>
+        <w:t>.</w:t>
       </w:r>
     </w:p>
     <w:p>
@@ -21100,15 +20966,7 @@
         <w:t>Mobile Suit Options:</w:t>
       </w:r>
       <w:r>
-        <w:t xml:space="preserve"> MS-06FZ </w:t>
-      </w:r>
-      <w:proofErr w:type="spellStart"/>
-      <w:r>
-        <w:t>Zaku</w:t>
-      </w:r>
-      <w:proofErr w:type="spellEnd"/>
-      <w:r>
-        <w:t xml:space="preserve"> </w:t>
+        <w:t xml:space="preserve"> MS-06FZ Zaku </w:t>
       </w:r>
       <w:r>
         <w:t xml:space="preserve">II Kai or </w:t>
@@ -21592,15 +21450,7 @@
         <w:t>Mobile Suit Options:</w:t>
       </w:r>
       <w:r>
-        <w:t xml:space="preserve"> MS-06FZ </w:t>
-      </w:r>
-      <w:proofErr w:type="spellStart"/>
-      <w:r>
-        <w:t>Zaku</w:t>
-      </w:r>
-      <w:proofErr w:type="spellEnd"/>
-      <w:r>
-        <w:t xml:space="preserve"> </w:t>
+        <w:t xml:space="preserve"> MS-06FZ Zaku </w:t>
       </w:r>
       <w:r>
         <w:t xml:space="preserve">II Kai or </w:t>
@@ -23174,15 +23024,7 @@
               <w:pStyle w:val="Heading1"/>
             </w:pPr>
             <w:r>
-              <w:t xml:space="preserve">MS-06FZ </w:t>
-            </w:r>
-            <w:proofErr w:type="spellStart"/>
-            <w:r>
-              <w:t>Zaku</w:t>
-            </w:r>
-            <w:proofErr w:type="spellEnd"/>
-            <w:r>
-              <w:t xml:space="preserve"> II Kai</w:t>
+              <w:t>MS-06FZ Zaku II Kai</w:t>
             </w:r>
           </w:p>
           <w:p>
@@ -23192,15 +23034,7 @@
             </w:r>
             <w:proofErr w:type="gramEnd"/>
             <w:r>
-              <w:t xml:space="preserve">-06F  </w:t>
-            </w:r>
-            <w:proofErr w:type="spellStart"/>
-            <w:r>
-              <w:t>Zaku</w:t>
-            </w:r>
-            <w:proofErr w:type="spellEnd"/>
-            <w:r>
-              <w:t xml:space="preserve">  II,  which  had  been serving the Zeon mobile forces since the</w:t>
+              <w:t>-06F  Zaku  II,  which  had  been serving the Zeon mobile forces since the</w:t>
             </w:r>
             <w:r>
               <w:t xml:space="preserve"> </w:t>
@@ -23212,23 +23046,7 @@
               <w:t>W</w:t>
             </w:r>
             <w:r>
-              <w:t xml:space="preserve">, was one of the first suits to benefit from the Unified Complete Equipment Plan. The redesigned </w:t>
-            </w:r>
-            <w:proofErr w:type="spellStart"/>
-            <w:r>
-              <w:t>Zaku</w:t>
-            </w:r>
-            <w:proofErr w:type="spellEnd"/>
-            <w:r>
-              <w:t xml:space="preserve"> was dubbed the MS-06FZ </w:t>
-            </w:r>
-            <w:proofErr w:type="spellStart"/>
-            <w:r>
-              <w:t>Zaku</w:t>
-            </w:r>
-            <w:proofErr w:type="spellEnd"/>
-            <w:r>
-              <w:t xml:space="preserve"> II Kai and featured an improved cockpit and a greatly</w:t>
+              <w:t>, was one of the first suits to benefit from the Unified Complete Equipment Plan. The redesigned Zaku was dubbed the MS-06FZ Zaku II Kai and featured an improved cockpit and a greatly</w:t>
             </w:r>
             <w:r>
               <w:t xml:space="preserve"> </w:t>
@@ -23246,15 +23064,7 @@
         <w:pStyle w:val="Heading1"/>
       </w:pPr>
       <w:r>
-        <w:t xml:space="preserve">MS-06FZ </w:t>
-      </w:r>
-      <w:proofErr w:type="spellStart"/>
-      <w:r>
-        <w:t>Zaku</w:t>
-      </w:r>
-      <w:proofErr w:type="spellEnd"/>
-      <w:r>
-        <w:t xml:space="preserve"> II Kai</w:t>
+        <w:t>MS-06FZ Zaku II Kai</w:t>
       </w:r>
     </w:p>
     <w:tbl>
@@ -23741,13 +23551,8 @@
       </w:r>
     </w:p>
     <w:p>
-      <w:proofErr w:type="spellStart"/>
-      <w:r>
-        <w:t>Targeter</w:t>
-      </w:r>
-      <w:proofErr w:type="spellEnd"/>
-      <w:r>
-        <w:t xml:space="preserve"> (+5pts), 90mm MMP- 70C Machine Gun (+45pts), 120mm machine gun (+40pts), 280mm Bazooka (+45pts)</w:t>
+      <w:r>
+        <w:t>Targeter (+5pts), 90mm MMP- 70C Machine Gun (+45pts), 120mm machine gun (+40pts), 280mm Bazooka (+45pts)</w:t>
       </w:r>
     </w:p>
     <w:tbl>
@@ -23854,13 +23659,8 @@
             <w:r>
               <w:t xml:space="preserve"> </w:t>
             </w:r>
-            <w:proofErr w:type="spellStart"/>
-            <w:r>
-              <w:t>Gelgoog</w:t>
-            </w:r>
-            <w:proofErr w:type="spellEnd"/>
-            <w:r>
-              <w:t xml:space="preserve"> in terms of performance.</w:t>
+            <w:r>
+              <w:t>Gelgoog in terms of performance.</w:t>
             </w:r>
           </w:p>
         </w:tc>
@@ -24368,15 +24168,7 @@
       </w:r>
       <w:proofErr w:type="gramEnd"/>
       <w:r>
-        <w:t xml:space="preserve"> weapons: </w:t>
-      </w:r>
-      <w:proofErr w:type="spellStart"/>
-      <w:r>
-        <w:t>Targeter</w:t>
-      </w:r>
-      <w:proofErr w:type="spellEnd"/>
-      <w:r>
-        <w:t xml:space="preserve"> (+5pts), 90mm MMP- 70C Machine Gun (+45pts), 120mm machine gun (+40pts), 280mm Bazooka (+45pts) or 360mm Super Bazooka (+55pts)</w:t>
+        <w:t xml:space="preserve"> weapons: Targeter (+5pts), 90mm MMP- 70C Machine Gun (+45pts), 120mm machine gun (+40pts), 280mm Bazooka (+45pts) or 360mm Super Bazooka (+55pts)</w:t>
       </w:r>
     </w:p>
     <w:p>
@@ -24484,89 +24276,57 @@
               <w:pStyle w:val="Heading1"/>
             </w:pPr>
             <w:r>
-              <w:t xml:space="preserve">MS-14JG </w:t>
+              <w:t xml:space="preserve">MS-14JG Gelgoog </w:t>
             </w:r>
             <w:proofErr w:type="spellStart"/>
             <w:r>
-              <w:t>Gelgoog</w:t>
+              <w:t>Jäeger</w:t>
             </w:r>
             <w:proofErr w:type="spellEnd"/>
-            <w:r>
-              <w:t xml:space="preserve"> </w:t>
+          </w:p>
+          <w:p>
+            <w:r>
+              <w:t xml:space="preserve">The MS-14JG Gelgoog </w:t>
             </w:r>
             <w:proofErr w:type="spellStart"/>
             <w:r>
-              <w:t>Jäeger</w:t>
+              <w:t>J</w:t>
+            </w:r>
+            <w:r>
+              <w:t>ä</w:t>
+            </w:r>
+            <w:r>
+              <w:t>eger</w:t>
             </w:r>
             <w:proofErr w:type="spellEnd"/>
-          </w:p>
-          <w:p>
-            <w:r>
-              <w:t xml:space="preserve">The MS-14JG </w:t>
+            <w:r>
+              <w:t xml:space="preserve"> is another product of the UCEP. Based on the recent MS-14A production model</w:t>
+            </w:r>
+            <w:r>
+              <w:t>,</w:t>
+            </w:r>
+            <w:r>
+              <w:t xml:space="preserve"> the new MS-14J</w:t>
+            </w:r>
+            <w:r>
+              <w:t>G</w:t>
+            </w:r>
+            <w:r>
+              <w:t xml:space="preserve"> Gelgoog </w:t>
             </w:r>
             <w:proofErr w:type="spellStart"/>
             <w:r>
-              <w:t>Gelgoog</w:t>
+              <w:t>J</w:t>
+            </w:r>
+            <w:r>
+              <w:t>ä</w:t>
+            </w:r>
+            <w:r>
+              <w:t>eger</w:t>
             </w:r>
             <w:proofErr w:type="spellEnd"/>
             <w:r>
-              <w:t xml:space="preserve"> </w:t>
-            </w:r>
-            <w:proofErr w:type="spellStart"/>
-            <w:r>
-              <w:t>J</w:t>
-            </w:r>
-            <w:r>
-              <w:t>ä</w:t>
-            </w:r>
-            <w:r>
-              <w:t>eger</w:t>
-            </w:r>
-            <w:proofErr w:type="spellEnd"/>
-            <w:r>
-              <w:t xml:space="preserve"> is another product of the UCEP. Based on the recent MS-14A production model</w:t>
-            </w:r>
-            <w:r>
-              <w:t>,</w:t>
-            </w:r>
-            <w:r>
-              <w:t xml:space="preserve"> the new MS-14J</w:t>
-            </w:r>
-            <w:r>
-              <w:t>G</w:t>
-            </w:r>
-            <w:r>
-              <w:t xml:space="preserve"> </w:t>
-            </w:r>
-            <w:proofErr w:type="spellStart"/>
-            <w:r>
-              <w:t>Gelgoog</w:t>
-            </w:r>
-            <w:proofErr w:type="spellEnd"/>
-            <w:r>
-              <w:t xml:space="preserve"> </w:t>
-            </w:r>
-            <w:proofErr w:type="spellStart"/>
-            <w:r>
-              <w:t>J</w:t>
-            </w:r>
-            <w:r>
-              <w:t>ä</w:t>
-            </w:r>
-            <w:r>
-              <w:t>eger</w:t>
-            </w:r>
-            <w:proofErr w:type="spellEnd"/>
-            <w:r>
-              <w:t xml:space="preserve"> was a serious step above anything else produced by Zeon at the time, incorporating more powerful rocket thrusters and additional </w:t>
-            </w:r>
-            <w:proofErr w:type="spellStart"/>
-            <w:r>
-              <w:t>verniers</w:t>
-            </w:r>
-            <w:proofErr w:type="spellEnd"/>
-            <w:r>
-              <w:t xml:space="preserve"> for added</w:t>
+              <w:t xml:space="preserve"> was a serious step above anything else produced by Zeon at the time, incorporating more powerful rocket thrusters and additional verniers for added</w:t>
             </w:r>
             <w:r>
               <w:t xml:space="preserve"> </w:t>
@@ -24580,15 +24340,21 @@
     </w:tbl>
     <w:p>
       <w:r>
-        <w:t xml:space="preserve">The increased thrust and fuel consumption was offset by a pair of large external propellant tanks mounted on the backpack. The </w:t>
+        <w:t xml:space="preserve">The increased thrust and fuel consumption was offset by a pair of large external propellant tanks mounted on the backpack. The Gelgoog </w:t>
       </w:r>
       <w:proofErr w:type="spellStart"/>
       <w:r>
-        <w:t>Gelgoog</w:t>
+        <w:t>J</w:t>
+      </w:r>
+      <w:r>
+        <w:t>ä</w:t>
+      </w:r>
+      <w:r>
+        <w:t>eger</w:t>
       </w:r>
       <w:proofErr w:type="spellEnd"/>
       <w:r>
-        <w:t xml:space="preserve"> </w:t>
+        <w:t xml:space="preserve"> also carried an improved and highly accurate beam machinegun, giving the Gelgoog </w:t>
       </w:r>
       <w:proofErr w:type="spellStart"/>
       <w:r>
@@ -24602,37 +24368,7 @@
       </w:r>
       <w:proofErr w:type="spellEnd"/>
       <w:r>
-        <w:t xml:space="preserve"> also carried an improved and highly accurate beam machinegun, giving the </w:t>
-      </w:r>
-      <w:proofErr w:type="spellStart"/>
-      <w:r>
-        <w:t>Gelgoog</w:t>
-      </w:r>
-      <w:proofErr w:type="spellEnd"/>
-      <w:r>
-        <w:t xml:space="preserve"> </w:t>
-      </w:r>
-      <w:proofErr w:type="spellStart"/>
-      <w:r>
-        <w:t>J</w:t>
-      </w:r>
-      <w:r>
-        <w:t>ä</w:t>
-      </w:r>
-      <w:r>
-        <w:t>eger</w:t>
-      </w:r>
-      <w:proofErr w:type="spellEnd"/>
-      <w:r>
-        <w:t xml:space="preserve"> the nickname "</w:t>
-      </w:r>
-      <w:proofErr w:type="spellStart"/>
-      <w:r>
-        <w:t>Gelgoog</w:t>
-      </w:r>
-      <w:proofErr w:type="spellEnd"/>
-      <w:r>
-        <w:t xml:space="preserve"> Sniper </w:t>
+        <w:t xml:space="preserve"> the nickname "Gelgoog Sniper </w:t>
       </w:r>
       <w:r>
         <w:t>Type</w:t>
@@ -24646,15 +24382,7 @@
         <w:pStyle w:val="Heading1"/>
       </w:pPr>
       <w:r>
-        <w:t xml:space="preserve">MS-14JG </w:t>
-      </w:r>
-      <w:proofErr w:type="spellStart"/>
-      <w:r>
-        <w:t>Gelgoog</w:t>
-      </w:r>
-      <w:proofErr w:type="spellEnd"/>
-      <w:r>
-        <w:t xml:space="preserve"> </w:t>
+        <w:t xml:space="preserve">MS-14JG Gelgoog </w:t>
       </w:r>
       <w:proofErr w:type="spellStart"/>
       <w:r>
@@ -25138,16 +24866,11 @@
       </w:r>
     </w:p>
     <w:p>
-      <w:proofErr w:type="spellStart"/>
       <w:r>
         <w:t>Targete</w:t>
       </w:r>
       <w:r>
-        <w:t>r</w:t>
-      </w:r>
-      <w:proofErr w:type="spellEnd"/>
-      <w:r>
-        <w:t xml:space="preserve"> (+5pts), shield (+25pts) Cracker grenade (+5pts), Beam Rifle (+35 Pts.), Beam </w:t>
+        <w:t xml:space="preserve">r (+5pts), shield (+25pts) Cracker grenade (+5pts), Beam Rifle (+35 Pts.), Beam </w:t>
       </w:r>
       <w:proofErr w:type="spellStart"/>
       <w:r>
@@ -25239,15 +24962,7 @@
       </w:r>
       <w:proofErr w:type="spellEnd"/>
       <w:r>
-        <w:t xml:space="preserve"> was developed as a replacement to its predecessor the MSM-03 </w:t>
-      </w:r>
-      <w:proofErr w:type="spellStart"/>
-      <w:r>
-        <w:t>Gogg</w:t>
-      </w:r>
-      <w:proofErr w:type="spellEnd"/>
-      <w:r>
-        <w:t xml:space="preserve"> in both appearance and abilities. The mega particle guns mounted in the original </w:t>
+        <w:t xml:space="preserve"> was developed as a replacement to its predecessor the MSM-03 Gogg in both appearance and abilities. The mega particle guns mounted in the original </w:t>
       </w:r>
       <w:proofErr w:type="spellStart"/>
       <w:r>
@@ -25758,13 +25473,8 @@
       </w:r>
     </w:p>
     <w:p>
-      <w:proofErr w:type="spellStart"/>
-      <w:r>
-        <w:t>Targeter</w:t>
-      </w:r>
-      <w:proofErr w:type="spellEnd"/>
-      <w:r>
-        <w:t xml:space="preserve"> (+5pts), one shot missile (+10pts - count as 280mm Bazooka shell) or jump pack (30pts)</w:t>
+      <w:r>
+        <w:t>Targeter (+5pts), one shot missile (+10pts - count as 280mm Bazooka shell) or jump pack (30pts)</w:t>
       </w:r>
     </w:p>
     <w:tbl>
@@ -26418,13 +26128,8 @@
       </w:r>
     </w:p>
     <w:p>
-      <w:proofErr w:type="spellStart"/>
-      <w:r>
-        <w:t>Targeter</w:t>
-      </w:r>
-      <w:proofErr w:type="spellEnd"/>
-      <w:r>
-        <w:t xml:space="preserve"> (+5pts) or jump pack (25pts)</w:t>
+      <w:r>
+        <w:t>Targeter (+5pts) or jump pack (25pts)</w:t>
       </w:r>
     </w:p>
     <w:tbl>
@@ -27034,7 +26739,6 @@
       </w:r>
     </w:p>
     <w:p>
-      <w:proofErr w:type="spellStart"/>
       <w:r>
         <w:t>Ta</w:t>
       </w:r>
@@ -27042,19 +26746,7 @@
         <w:t>rgete</w:t>
       </w:r>
       <w:r>
-        <w:t>r</w:t>
-      </w:r>
-      <w:proofErr w:type="spellEnd"/>
-      <w:r>
-        <w:t xml:space="preserve">, Jump-pack, Improved </w:t>
-      </w:r>
-      <w:proofErr w:type="spellStart"/>
-      <w:r>
-        <w:t>comms</w:t>
-      </w:r>
-      <w:proofErr w:type="spellEnd"/>
-      <w:r>
-        <w:t xml:space="preserve">, two shotguns, two 360mm bazookas, two panzer </w:t>
+        <w:t xml:space="preserve">r, Jump-pack, Improved comms, two shotguns, two 360mm bazookas, two panzer </w:t>
       </w:r>
       <w:proofErr w:type="spellStart"/>
       <w:r>
@@ -27115,15 +26807,7 @@
       </w:r>
       <w:proofErr w:type="spellEnd"/>
       <w:r>
-        <w:t xml:space="preserve"> </w:t>
-      </w:r>
-      <w:proofErr w:type="spellStart"/>
-      <w:r>
-        <w:t>verniers</w:t>
-      </w:r>
-      <w:proofErr w:type="spellEnd"/>
-      <w:r>
-        <w:t xml:space="preserve"> making this </w:t>
+        <w:t xml:space="preserve"> verniers making this </w:t>
       </w:r>
       <w:proofErr w:type="gramStart"/>
       <w:r>
@@ -27644,23 +27328,7 @@
     </w:p>
     <w:p>
       <w:r>
-        <w:t xml:space="preserve">As </w:t>
-      </w:r>
-      <w:proofErr w:type="spellStart"/>
-      <w:r>
-        <w:t>Amuro</w:t>
-      </w:r>
-      <w:proofErr w:type="spellEnd"/>
-      <w:r>
-        <w:t xml:space="preserve"> Ray’s abilities as a </w:t>
-      </w:r>
-      <w:proofErr w:type="spellStart"/>
-      <w:r>
-        <w:t>Newtype</w:t>
-      </w:r>
-      <w:proofErr w:type="spellEnd"/>
-      <w:r>
-        <w:t xml:space="preserve"> increased, the EFSF began researching new mobile suits to enhance his capabilities. Testing for this suit, the RX-78NT1 G4 ‘Alex’ Gundam, was carried LMSD-76 Grey</w:t>
+        <w:t>As Amuro Ray’s abilities as a Newtype increased, the EFSF began researching new mobile suits to enhance his capabilities. Testing for this suit, the RX-78NT1 G4 ‘Alex’ Gundam, was carried LMSD-76 Grey</w:t>
       </w:r>
       <w:r>
         <w:t xml:space="preserve"> </w:t>
@@ -28644,7 +28312,13 @@
         <w:t>Independent Character:</w:t>
       </w:r>
       <w:r>
-        <w:t xml:space="preserve"> The Team Leader is an Independent Character and follows the independent character special rules in the Warhammer 40,000 rulebook.</w:t>
+        <w:t xml:space="preserve"> The Team Leader is an Independent Character and follows the independent character special rules in the </w:t>
+      </w:r>
+      <w:r>
+        <w:t>Universal Special Rules section of the Core Rules</w:t>
+      </w:r>
+      <w:r>
+        <w:t>.</w:t>
       </w:r>
     </w:p>
     <w:p>
@@ -29027,7 +28701,13 @@
         <w:t>Independent Character:</w:t>
       </w:r>
       <w:r>
-        <w:t xml:space="preserve"> A Veteran Pilot is an Independent Character and follows the independent character special rules in the Warhammer 40,000 rulebook.</w:t>
+        <w:t xml:space="preserve"> A Veteran Pilot is an Independent Character and follows the independent character special rules in the </w:t>
+      </w:r>
+      <w:r>
+        <w:t>Universal Special Rules section of the Core Rules</w:t>
+      </w:r>
+      <w:r>
+        <w:t>.</w:t>
       </w:r>
     </w:p>
     <w:p>
@@ -29402,7 +29082,13 @@
         <w:t>Independent Character:</w:t>
       </w:r>
       <w:r>
-        <w:t xml:space="preserve"> A Sniper Pilot is an Independent Character and follows the independent character special rules in the Warhammer 40,000 rulebook.</w:t>
+        <w:t xml:space="preserve"> A Sniper Pilot is an Independent Character and follows the independent character special rules in </w:t>
+      </w:r>
+      <w:r>
+        <w:t>the Universal Special Rules section of the Core Rules</w:t>
+      </w:r>
+      <w:r>
+        <w:t>.</w:t>
       </w:r>
     </w:p>
     <w:p>
@@ -30376,24 +30062,11 @@
       <w:r>
         <w:t xml:space="preserve">RX-75 </w:t>
       </w:r>
-      <w:proofErr w:type="spellStart"/>
       <w:r>
         <w:t>Gunt</w:t>
       </w:r>
       <w:r>
-        <w:t>ank</w:t>
-      </w:r>
-      <w:proofErr w:type="spellEnd"/>
-      <w:r>
-        <w:t xml:space="preserve">, RX-77-2 </w:t>
-      </w:r>
-      <w:proofErr w:type="spellStart"/>
-      <w:r>
-        <w:t>Guncannon</w:t>
-      </w:r>
-      <w:proofErr w:type="spellEnd"/>
-      <w:r>
-        <w:t>, or RX-79(G) Gundam.</w:t>
+        <w:t>ank, RX-77-2 Guncannon, or RX-79(G) Gundam.</w:t>
       </w:r>
     </w:p>
     <w:p>
@@ -30406,16 +30079,11 @@
       <w:r>
         <w:t xml:space="preserve"> It takes a crew of two to pilot the </w:t>
       </w:r>
-      <w:proofErr w:type="spellStart"/>
       <w:r>
         <w:t>Gunt</w:t>
       </w:r>
       <w:r>
-        <w:t>ank</w:t>
-      </w:r>
-      <w:proofErr w:type="spellEnd"/>
-      <w:r>
-        <w:t>. If you choose this option from the list you must buy an extra Heavy Support Pilot</w:t>
+        <w:t>ank. If you choose this option from the list you must buy an extra Heavy Support Pilot</w:t>
       </w:r>
       <w:r>
         <w:t>.</w:t>
@@ -30891,15 +30559,7 @@
         <w:t xml:space="preserve">, </w:t>
       </w:r>
       <w:r>
-        <w:t xml:space="preserve">they began to redevelop the RX series and took a second look at the Gundam, to rebuild it around their greatest Ace </w:t>
-      </w:r>
-      <w:proofErr w:type="spellStart"/>
-      <w:r>
-        <w:t>Amuro</w:t>
-      </w:r>
-      <w:proofErr w:type="spellEnd"/>
-      <w:r>
-        <w:t xml:space="preserve"> Ray.</w:t>
+        <w:t>they began to redevelop the RX series and took a second look at the Gundam, to rebuild it around their greatest Ace Amuro Ray.</w:t>
       </w:r>
     </w:p>
     <w:p>
@@ -31572,21 +31232,46 @@
         <w:t>)</w:t>
       </w:r>
       <w:r>
-        <w:t xml:space="preserve">, </w:t>
-      </w:r>
-      <w:proofErr w:type="spellStart"/>
-      <w:r>
-        <w:t>Targeter</w:t>
-      </w:r>
-      <w:proofErr w:type="spellEnd"/>
-      <w:r>
-        <w:t xml:space="preserve"> </w:t>
+        <w:t xml:space="preserve">, Targeter </w:t>
       </w:r>
       <w:r>
         <w:t>(</w:t>
       </w:r>
       <w:r>
-        <w:t>+5pts), beam pistol (+20pts), 100mm machine gun (+30pts) or bazooka (+45pts)</w:t>
+        <w:t>+5pts), beam pistol (+20pts),</w:t>
+      </w:r>
+      <w:r>
+        <w:t xml:space="preserve"> </w:t>
+      </w:r>
+      <w:r>
+        <w:t>90mm</w:t>
+      </w:r>
+      <w:r>
+        <w:rPr>
+          <w:spacing w:val="-2"/>
+        </w:rPr>
+        <w:t xml:space="preserve"> Machine</w:t>
+      </w:r>
+      <w:r>
+        <w:rPr>
+          <w:spacing w:val="-3"/>
+        </w:rPr>
+        <w:t xml:space="preserve"> </w:t>
+      </w:r>
+      <w:r>
+        <w:t>gun</w:t>
+      </w:r>
+      <w:r>
+        <w:rPr>
+          <w:spacing w:val="-2"/>
+        </w:rPr>
+        <w:t xml:space="preserve"> </w:t>
+      </w:r>
+      <w:r>
+        <w:t>(+25pts),</w:t>
+      </w:r>
+      <w:r>
+        <w:t xml:space="preserve"> 100mm machine gun (+30pts) or bazooka (+45pts)</w:t>
       </w:r>
     </w:p>
     <w:p>
@@ -33272,21 +32957,46 @@
         <w:t>)</w:t>
       </w:r>
       <w:r>
-        <w:t xml:space="preserve">, </w:t>
-      </w:r>
-      <w:proofErr w:type="spellStart"/>
-      <w:r>
-        <w:t>Targeter</w:t>
-      </w:r>
-      <w:proofErr w:type="spellEnd"/>
-      <w:r>
-        <w:t xml:space="preserve"> </w:t>
+        <w:t xml:space="preserve">, Targeter </w:t>
       </w:r>
       <w:r>
         <w:t>(</w:t>
       </w:r>
       <w:r>
-        <w:t>+5pts), beam pistol (+20pts), 100mm machine gun (+30pts) or bazooka (+45pts)</w:t>
+        <w:t>+5pts), beam pistol (+20pts),</w:t>
+      </w:r>
+      <w:r>
+        <w:t xml:space="preserve"> </w:t>
+      </w:r>
+      <w:r>
+        <w:t>90mm</w:t>
+      </w:r>
+      <w:r>
+        <w:rPr>
+          <w:spacing w:val="-2"/>
+        </w:rPr>
+        <w:t xml:space="preserve"> Machine</w:t>
+      </w:r>
+      <w:r>
+        <w:rPr>
+          <w:spacing w:val="-3"/>
+        </w:rPr>
+        <w:t xml:space="preserve"> </w:t>
+      </w:r>
+      <w:r>
+        <w:t>gun</w:t>
+      </w:r>
+      <w:r>
+        <w:rPr>
+          <w:spacing w:val="-2"/>
+        </w:rPr>
+        <w:t xml:space="preserve"> </w:t>
+      </w:r>
+      <w:r>
+        <w:t>(+25pts),</w:t>
+      </w:r>
+      <w:r>
+        <w:t xml:space="preserve"> 100mm machine gun (+30pts) or bazooka (+45pts)</w:t>
       </w:r>
     </w:p>
     <w:p>
@@ -33826,14 +33536,12 @@
               </w:rPr>
               <w:t xml:space="preserve"> </w:t>
             </w:r>
-            <w:proofErr w:type="spellStart"/>
             <w:r>
               <w:rPr>
                 <w:spacing w:val="-1"/>
               </w:rPr>
               <w:t>verniers</w:t>
             </w:r>
-            <w:proofErr w:type="spellEnd"/>
             <w:r>
               <w:rPr>
                 <w:spacing w:val="40"/>
@@ -34164,14 +33872,12 @@
               </w:rPr>
               <w:t xml:space="preserve"> </w:t>
             </w:r>
-            <w:proofErr w:type="spellStart"/>
             <w:r>
               <w:rPr>
                 <w:spacing w:val="-1"/>
               </w:rPr>
               <w:t>verniers</w:t>
             </w:r>
-            <w:proofErr w:type="spellEnd"/>
             <w:r>
               <w:rPr>
                 <w:spacing w:val="5"/>
@@ -35025,21 +34731,46 @@
         <w:t>)</w:t>
       </w:r>
       <w:r>
-        <w:t xml:space="preserve">, </w:t>
-      </w:r>
-      <w:proofErr w:type="spellStart"/>
-      <w:r>
-        <w:t>Targeter</w:t>
-      </w:r>
-      <w:proofErr w:type="spellEnd"/>
-      <w:r>
-        <w:t xml:space="preserve"> </w:t>
+        <w:t xml:space="preserve">, Targeter </w:t>
       </w:r>
       <w:r>
         <w:t>(</w:t>
       </w:r>
       <w:r>
-        <w:t>+5pts), beam pistol (+20pts), 100mm machine gun (+30pts) or bazooka (+45pts)</w:t>
+        <w:t>+5pts), beam pistol (+20pts),</w:t>
+      </w:r>
+      <w:r>
+        <w:t xml:space="preserve"> </w:t>
+      </w:r>
+      <w:r>
+        <w:t>90mm</w:t>
+      </w:r>
+      <w:r>
+        <w:rPr>
+          <w:spacing w:val="-2"/>
+        </w:rPr>
+        <w:t xml:space="preserve"> Machine</w:t>
+      </w:r>
+      <w:r>
+        <w:rPr>
+          <w:spacing w:val="-3"/>
+        </w:rPr>
+        <w:t xml:space="preserve"> </w:t>
+      </w:r>
+      <w:r>
+        <w:t>gun</w:t>
+      </w:r>
+      <w:r>
+        <w:rPr>
+          <w:spacing w:val="-2"/>
+        </w:rPr>
+        <w:t xml:space="preserve"> </w:t>
+      </w:r>
+      <w:r>
+        <w:t>(+25pts),</w:t>
+      </w:r>
+      <w:r>
+        <w:t xml:space="preserve"> 100mm machine gun (+30pts) or bazooka (+45pts)</w:t>
       </w:r>
     </w:p>
     <w:p>
@@ -35682,23 +35413,7 @@
         <w:t>S</w:t>
       </w:r>
       <w:r>
-        <w:t xml:space="preserve">ensor </w:t>
-      </w:r>
-      <w:proofErr w:type="spellStart"/>
-      <w:r>
-        <w:t>Targeter</w:t>
-      </w:r>
-      <w:proofErr w:type="spellEnd"/>
-      <w:r>
-        <w:t xml:space="preserve">, Improved </w:t>
-      </w:r>
-      <w:proofErr w:type="spellStart"/>
-      <w:r>
-        <w:t>comms</w:t>
-      </w:r>
-      <w:proofErr w:type="spellEnd"/>
-      <w:r>
-        <w:t>,</w:t>
+        <w:t>ensor Targeter, Improved comms,</w:t>
       </w:r>
       <w:r>
         <w:t xml:space="preserve"> beam sabre </w:t>
@@ -35729,7 +35444,43 @@
         <w:t xml:space="preserve"> </w:t>
       </w:r>
       <w:r>
-        <w:t>- see special rules below) or a 100mm machine gun (+40pts)</w:t>
+        <w:t xml:space="preserve">- see special rules below) </w:t>
+      </w:r>
+      <w:r>
+        <w:t>90mm</w:t>
+      </w:r>
+      <w:r>
+        <w:rPr>
+          <w:spacing w:val="-2"/>
+        </w:rPr>
+        <w:t xml:space="preserve"> Machine</w:t>
+      </w:r>
+      <w:r>
+        <w:rPr>
+          <w:spacing w:val="-3"/>
+        </w:rPr>
+        <w:t xml:space="preserve"> </w:t>
+      </w:r>
+      <w:r>
+        <w:t>gun</w:t>
+      </w:r>
+      <w:r>
+        <w:rPr>
+          <w:spacing w:val="-2"/>
+        </w:rPr>
+        <w:t xml:space="preserve"> </w:t>
+      </w:r>
+      <w:r>
+        <w:t>(+25pts),</w:t>
+      </w:r>
+      <w:r>
+        <w:t xml:space="preserve"> </w:t>
+      </w:r>
+      <w:r>
+        <w:t xml:space="preserve">or </w:t>
+      </w:r>
+      <w:r>
+        <w:t>100mm machine gun (+40pts)</w:t>
       </w:r>
     </w:p>
     <w:p>
@@ -35737,21 +35488,7 @@
         <w:rPr>
           <w:rStyle w:val="Strong"/>
         </w:rPr>
-        <w:t xml:space="preserve">Sensor </w:t>
-      </w:r>
-      <w:proofErr w:type="spellStart"/>
-      <w:r>
-        <w:rPr>
-          <w:rStyle w:val="Strong"/>
-        </w:rPr>
-        <w:t>Targeter</w:t>
-      </w:r>
-      <w:proofErr w:type="spellEnd"/>
-      <w:r>
-        <w:rPr>
-          <w:rStyle w:val="Strong"/>
-        </w:rPr>
-        <w:t>:</w:t>
+        <w:t>Sensor Targeter:</w:t>
       </w:r>
       <w:r>
         <w:t xml:space="preserve"> The RGM </w:t>
@@ -35763,15 +35500,7 @@
         <w:t xml:space="preserve">SG </w:t>
       </w:r>
       <w:r>
-        <w:t xml:space="preserve">is equipped with a Sensor </w:t>
-      </w:r>
-      <w:proofErr w:type="spellStart"/>
-      <w:r>
-        <w:t>Targeter</w:t>
-      </w:r>
-      <w:proofErr w:type="spellEnd"/>
-      <w:r>
-        <w:t>, this allows the Sniper Suit to detect infiltrating targets and ambush</w:t>
+        <w:t>is equipped with a Sensor Targeter, this allows the Sniper Suit to detect infiltrating targets and ambush</w:t>
       </w:r>
       <w:r>
         <w:t>ers within 18” if it stays still</w:t>
@@ -35783,15 +35512,7 @@
         <w:t xml:space="preserve"> </w:t>
       </w:r>
       <w:r>
-        <w:t xml:space="preserve">In every other way it acts like a normal </w:t>
-      </w:r>
-      <w:proofErr w:type="spellStart"/>
-      <w:r>
-        <w:t>Targeter</w:t>
-      </w:r>
-      <w:proofErr w:type="spellEnd"/>
-      <w:r>
-        <w:t xml:space="preserve"> and its bonus has already been added to the suits profile</w:t>
+        <w:t>In every other way it acts like a normal Targeter and its bonus has already been added to the suits profile</w:t>
       </w:r>
       <w:r>
         <w:t>.</w:t>
@@ -36419,23 +36140,7 @@
         <w:t>S</w:t>
       </w:r>
       <w:r>
-        <w:t xml:space="preserve">ensor </w:t>
-      </w:r>
-      <w:proofErr w:type="spellStart"/>
-      <w:r>
-        <w:t>Targeter</w:t>
-      </w:r>
-      <w:proofErr w:type="spellEnd"/>
-      <w:r>
-        <w:t xml:space="preserve">, Improved </w:t>
-      </w:r>
-      <w:proofErr w:type="spellStart"/>
-      <w:r>
-        <w:t>comms</w:t>
-      </w:r>
-      <w:proofErr w:type="spellEnd"/>
-      <w:r>
-        <w:t>,</w:t>
+        <w:t>ensor Targeter, Improved comms,</w:t>
       </w:r>
       <w:r>
         <w:t xml:space="preserve"> beam sabre </w:t>
@@ -36466,7 +36171,37 @@
         <w:t xml:space="preserve"> </w:t>
       </w:r>
       <w:r>
-        <w:t>- see special rules below) or a 100mm machine gun (+40pts)</w:t>
+        <w:t xml:space="preserve">- see special rules below) </w:t>
+      </w:r>
+      <w:r>
+        <w:t>90mm</w:t>
+      </w:r>
+      <w:r>
+        <w:rPr>
+          <w:spacing w:val="-2"/>
+        </w:rPr>
+        <w:t xml:space="preserve"> Machine</w:t>
+      </w:r>
+      <w:r>
+        <w:rPr>
+          <w:spacing w:val="-3"/>
+        </w:rPr>
+        <w:t xml:space="preserve"> </w:t>
+      </w:r>
+      <w:r>
+        <w:t>gun</w:t>
+      </w:r>
+      <w:r>
+        <w:rPr>
+          <w:spacing w:val="-2"/>
+        </w:rPr>
+        <w:t xml:space="preserve"> </w:t>
+      </w:r>
+      <w:r>
+        <w:t xml:space="preserve">(+25pts), </w:t>
+      </w:r>
+      <w:r>
+        <w:t>or a 100mm machine gun (+40pts)</w:t>
       </w:r>
     </w:p>
     <w:p>
@@ -36475,35 +36210,13 @@
           <w:rStyle w:val="Strong"/>
         </w:rPr>
         <w:lastRenderedPageBreak/>
-        <w:t xml:space="preserve">Sensor </w:t>
-      </w:r>
-      <w:proofErr w:type="spellStart"/>
-      <w:r>
-        <w:rPr>
-          <w:rStyle w:val="Strong"/>
-        </w:rPr>
-        <w:t>Targeter</w:t>
-      </w:r>
-      <w:proofErr w:type="spellEnd"/>
-      <w:r>
-        <w:rPr>
-          <w:rStyle w:val="Strong"/>
-        </w:rPr>
-        <w:t>:</w:t>
+        <w:t>Sensor Targeter:</w:t>
       </w:r>
       <w:r>
         <w:t xml:space="preserve"> The RGM-79SP</w:t>
       </w:r>
       <w:r>
-        <w:t xml:space="preserve"> is equipped with a Sensor </w:t>
-      </w:r>
-      <w:proofErr w:type="spellStart"/>
-      <w:r>
-        <w:t>Targeter</w:t>
-      </w:r>
-      <w:proofErr w:type="spellEnd"/>
-      <w:r>
-        <w:t>, this allows the Sniper Suit to detect infiltrating targets and ambush</w:t>
+        <w:t xml:space="preserve"> is equipped with a Sensor Targeter, this allows the Sniper Suit to detect infiltrating targets and ambush</w:t>
       </w:r>
       <w:r>
         <w:t>ers within 18” if it stays still</w:t>
@@ -36515,15 +36228,7 @@
         <w:t xml:space="preserve"> </w:t>
       </w:r>
       <w:r>
-        <w:t xml:space="preserve">In every other way it acts like a normal </w:t>
-      </w:r>
-      <w:proofErr w:type="spellStart"/>
-      <w:r>
-        <w:t>Targeter</w:t>
-      </w:r>
-      <w:proofErr w:type="spellEnd"/>
-      <w:r>
-        <w:t xml:space="preserve"> and its bonus has already been added to the suits profile</w:t>
+        <w:t>In every other way it acts like a normal Targeter and its bonus has already been added to the suits profile</w:t>
       </w:r>
       <w:r>
         <w:t>.</w:t>
@@ -37183,21 +36888,43 @@
         <w:t>)</w:t>
       </w:r>
       <w:r>
-        <w:t xml:space="preserve">, </w:t>
-      </w:r>
-      <w:proofErr w:type="spellStart"/>
-      <w:r>
-        <w:t>Targeter</w:t>
-      </w:r>
-      <w:proofErr w:type="spellEnd"/>
-      <w:r>
-        <w:t xml:space="preserve"> </w:t>
+        <w:t xml:space="preserve">, Targeter </w:t>
       </w:r>
       <w:r>
         <w:t>(</w:t>
       </w:r>
       <w:r>
-        <w:t>+5pts), beam pistol (+20pts), 100mm machine gun (+30pts) or bazooka (+45pts)</w:t>
+        <w:t>+5pts), beam pistol (+20pts),</w:t>
+      </w:r>
+      <w:r>
+        <w:t xml:space="preserve"> 90mm</w:t>
+      </w:r>
+      <w:r>
+        <w:rPr>
+          <w:spacing w:val="-2"/>
+        </w:rPr>
+        <w:t xml:space="preserve"> Machine</w:t>
+      </w:r>
+      <w:r>
+        <w:rPr>
+          <w:spacing w:val="-3"/>
+        </w:rPr>
+        <w:t xml:space="preserve"> </w:t>
+      </w:r>
+      <w:r>
+        <w:t>gun</w:t>
+      </w:r>
+      <w:r>
+        <w:rPr>
+          <w:spacing w:val="-2"/>
+        </w:rPr>
+        <w:t xml:space="preserve"> </w:t>
+      </w:r>
+      <w:r>
+        <w:t>(+25pts),</w:t>
+      </w:r>
+      <w:r>
+        <w:t xml:space="preserve"> 100mm machine gun (+30pts) or bazooka (+45pts)</w:t>
       </w:r>
     </w:p>
     <w:p>
@@ -37344,29 +37071,16 @@
               <w:pStyle w:val="Heading1"/>
             </w:pPr>
             <w:r>
-              <w:t xml:space="preserve">RX-77D </w:t>
-            </w:r>
-            <w:proofErr w:type="spellStart"/>
-            <w:r>
-              <w:t>Guncannon</w:t>
-            </w:r>
-            <w:proofErr w:type="spellEnd"/>
-            <w:r>
-              <w:t xml:space="preserve"> Mass Production Type</w:t>
+              <w:t>RX-77D Guncannon Mass Production Type</w:t>
             </w:r>
           </w:p>
           <w:p>
             <w:r>
               <w:t xml:space="preserve">Deciding to produce and deploy medium- range fire support mobile suits to complement its close-combat RGM-79 GM units, the Earth Federal Forces took the plans and combat data from the RX-77-2 </w:t>
             </w:r>
-            <w:proofErr w:type="spellStart"/>
             <w:proofErr w:type="gramStart"/>
             <w:r>
-              <w:t>Guncannon</w:t>
-            </w:r>
-            <w:proofErr w:type="spellEnd"/>
-            <w:r>
-              <w:t xml:space="preserve">  prototype</w:t>
+              <w:t>Guncannon  prototype</w:t>
             </w:r>
             <w:proofErr w:type="gramEnd"/>
             <w:r>
@@ -37376,15 +37090,7 @@
               <w:t xml:space="preserve"> </w:t>
             </w:r>
             <w:r>
-              <w:t xml:space="preserve">"Project V" and refined the design for mass production. The new RX-77D </w:t>
-            </w:r>
-            <w:proofErr w:type="spellStart"/>
-            <w:r>
-              <w:t>Guncannon</w:t>
-            </w:r>
-            <w:proofErr w:type="spellEnd"/>
-            <w:r>
-              <w:t xml:space="preserve"> Mass Production Type first came off the assembly lines in the last weeks of UC 0079. </w:t>
+              <w:t xml:space="preserve">"Project V" and refined the design for mass production. The new RX-77D Guncannon Mass Production Type first came off the assembly lines in the last weeks of UC 0079. </w:t>
             </w:r>
           </w:p>
         </w:tc>
@@ -37400,31 +37106,7 @@
       </w:r>
       <w:proofErr w:type="spellEnd"/>
       <w:r>
-        <w:t xml:space="preserve"> expensive lunar titanium armor was replaced with more affordable titanium/ceramic composite armor. However, its performance was greatly increased with the addition of more </w:t>
-      </w:r>
-      <w:proofErr w:type="spellStart"/>
-      <w:r>
-        <w:t>verniers</w:t>
-      </w:r>
-      <w:proofErr w:type="spellEnd"/>
-      <w:r>
-        <w:t xml:space="preserve"> and more powerful rocket thrusters. Since the </w:t>
-      </w:r>
-      <w:proofErr w:type="spellStart"/>
-      <w:r>
-        <w:t>Guncannon</w:t>
-      </w:r>
-      <w:proofErr w:type="spellEnd"/>
-      <w:r>
-        <w:t xml:space="preserve"> had such heavy armor, it had no need for a shield and could carry two 90 or 100 mm machineguns. Due to its late entrance into the One Year War, the </w:t>
-      </w:r>
-      <w:proofErr w:type="spellStart"/>
-      <w:r>
-        <w:t>Guncannon</w:t>
-      </w:r>
-      <w:proofErr w:type="spellEnd"/>
-      <w:r>
-        <w:t xml:space="preserve"> Mass Production Type saw a somewhat limited production run, with two units assigned to the Scarlet Team stationed aboard the assault carrier Gray Phantom and at least one unit assigned to the White Dingo Team in Australia.</w:t>
+        <w:t xml:space="preserve"> expensive lunar titanium armor was replaced with more affordable titanium/ceramic composite armor. However, its performance was greatly increased with the addition of more verniers and more powerful rocket thrusters. Since the Guncannon had such heavy armor, it had no need for a shield and could carry two 90 or 100 mm machineguns. Due to its late entrance into the One Year War, the Guncannon Mass Production Type saw a somewhat limited production run, with two units assigned to the Scarlet Team stationed aboard the assault carrier Gray Phantom and at least one unit assigned to the White Dingo Team in Australia.</w:t>
       </w:r>
     </w:p>
     <w:p>
@@ -37432,15 +37114,7 @@
         <w:pStyle w:val="Heading1"/>
       </w:pPr>
       <w:r>
-        <w:t xml:space="preserve">RX-77D </w:t>
-      </w:r>
-      <w:proofErr w:type="spellStart"/>
-      <w:r>
-        <w:t>Guncannon</w:t>
-      </w:r>
-      <w:proofErr w:type="spellEnd"/>
-      <w:r>
-        <w:t xml:space="preserve"> Mass Production Type</w:t>
+        <w:t>RX-77D Guncannon Mass Production Type</w:t>
       </w:r>
     </w:p>
     <w:tbl>
@@ -37919,19 +37593,11 @@
           <w:szCs w:val="20"/>
         </w:rPr>
       </w:pPr>
-      <w:proofErr w:type="spellStart"/>
       <w:r>
         <w:rPr>
           <w:spacing w:val="-2"/>
         </w:rPr>
-        <w:t>Targeter</w:t>
-      </w:r>
-      <w:proofErr w:type="spellEnd"/>
-      <w:r>
-        <w:rPr>
-          <w:spacing w:val="-2"/>
-        </w:rPr>
-        <w:t>,</w:t>
+        <w:t>Targeter,</w:t>
       </w:r>
       <w:r>
         <w:rPr>
@@ -38202,23 +37868,7 @@
           </w:p>
           <w:p>
             <w:r>
-              <w:t xml:space="preserve">The RX-78NT-1 G4 Gundam was the Federal forces one and only attempt to design a specialized suit for a Mobile Suit Ace. During the close of the OYW, the prototype RX-78-2 Gundam was being pushed beyond its design limits by its </w:t>
-            </w:r>
-            <w:proofErr w:type="spellStart"/>
-            <w:r>
-              <w:t>Newtype</w:t>
-            </w:r>
-            <w:proofErr w:type="spellEnd"/>
-            <w:r>
-              <w:t xml:space="preserve"> Pilot </w:t>
-            </w:r>
-            <w:proofErr w:type="spellStart"/>
-            <w:r>
-              <w:t>Amuro</w:t>
-            </w:r>
-            <w:proofErr w:type="spellEnd"/>
-            <w:r>
-              <w:t xml:space="preserve"> Ray. After every sortie White Base engineers found themselves replacing burnt out internal components and actuators, even after the RX-78 received its magnetic coating.</w:t>
+              <w:t>The RX-78NT-1 G4 Gundam was the Federal forces one and only attempt to design a specialized suit for a Mobile Suit Ace. During the close of the OYW, the prototype RX-78-2 Gundam was being pushed beyond its design limits by its Newtype Pilot Amuro Ray. After every sortie White Base engineers found themselves replacing burnt out internal components and actuators, even after the RX-78 received its magnetic coating.</w:t>
             </w:r>
           </w:p>
         </w:tc>
@@ -38227,15 +37877,7 @@
     <w:p>
       <w:r>
         <w:lastRenderedPageBreak/>
-        <w:t xml:space="preserve">To correct this problem Federation Command decided to give </w:t>
-      </w:r>
-      <w:proofErr w:type="spellStart"/>
-      <w:r>
-        <w:t>Amuro</w:t>
-      </w:r>
-      <w:proofErr w:type="spellEnd"/>
-      <w:r>
-        <w:t xml:space="preserve"> Ray a brand new Gundam capable of taking advantage of his quick-reacting abilities. This top secret project codename Alex saw the RX-78-4 </w:t>
+        <w:t xml:space="preserve">To correct this problem Federation Command decided to give Amuro Ray a brand new Gundam capable of taking advantage of his quick-reacting abilities. This top secret project codename Alex saw the RX-78-4 </w:t>
       </w:r>
       <w:proofErr w:type="gramStart"/>
       <w:r>
@@ -38254,15 +37896,7 @@
         <w:t>,</w:t>
       </w:r>
       <w:r>
-        <w:t xml:space="preserve"> the suits built in head </w:t>
-      </w:r>
-      <w:proofErr w:type="spellStart"/>
-      <w:r>
-        <w:t>vulcans</w:t>
-      </w:r>
-      <w:proofErr w:type="spellEnd"/>
-      <w:r>
-        <w:t xml:space="preserve"> were supplemented with a pair of 90mm </w:t>
+        <w:t xml:space="preserve"> the suits built in head vulcans were supplemented with a pair of 90mm </w:t>
       </w:r>
       <w:proofErr w:type="spellStart"/>
       <w:proofErr w:type="gramStart"/>
@@ -38286,57 +37920,33 @@
       </w:r>
       <w:proofErr w:type="spellEnd"/>
       <w:r>
-        <w:t xml:space="preserve"> armor parts, a reactive armor able to deflect damage away from the suit. With added </w:t>
+        <w:t xml:space="preserve"> armor parts, a reactive armor able to deflect damage away from the suit. With added verniers, an incorporated magnetic coating system the RX-78NT-1 G4 Gundam </w:t>
+      </w:r>
+      <w:r>
+        <w:t>“Alex”</w:t>
+      </w:r>
+      <w:r>
+        <w:t xml:space="preserve"> was a big step towards catering to all Amuro's needs.</w:t>
+      </w:r>
+      <w:r>
+        <w:t xml:space="preserve"> </w:t>
+      </w:r>
+      <w:r>
+        <w:t xml:space="preserve">The </w:t>
+      </w:r>
+      <w:r>
+        <w:t>“Alex”</w:t>
+      </w:r>
+      <w:r>
+        <w:t xml:space="preserve"> was sent to </w:t>
       </w:r>
       <w:proofErr w:type="spellStart"/>
       <w:r>
-        <w:t>verniers</w:t>
+        <w:t>Libot</w:t>
       </w:r>
       <w:proofErr w:type="spellEnd"/>
       <w:r>
-        <w:t xml:space="preserve">, an incorporated magnetic coating system the RX-78NT-1 G4 Gundam </w:t>
-      </w:r>
-      <w:r>
-        <w:t>“Alex”</w:t>
-      </w:r>
-      <w:r>
-        <w:t xml:space="preserve"> was a big step towards catering to all </w:t>
-      </w:r>
-      <w:proofErr w:type="spellStart"/>
-      <w:r>
-        <w:t>Amuro's</w:t>
-      </w:r>
-      <w:proofErr w:type="spellEnd"/>
-      <w:r>
-        <w:t xml:space="preserve"> needs.</w:t>
-      </w:r>
-      <w:r>
-        <w:t xml:space="preserve"> </w:t>
-      </w:r>
-      <w:r>
-        <w:t xml:space="preserve">The </w:t>
-      </w:r>
-      <w:r>
-        <w:t>“Alex”</w:t>
-      </w:r>
-      <w:r>
-        <w:t xml:space="preserve"> was sent to </w:t>
-      </w:r>
-      <w:proofErr w:type="spellStart"/>
-      <w:r>
-        <w:t>Libot</w:t>
-      </w:r>
-      <w:proofErr w:type="spellEnd"/>
-      <w:r>
-        <w:t xml:space="preserve"> Colony at Side 6 for final testing and tuning at the hands of Test Pilot Christina Mackenzie before being turned over to its prospective Pilot Federation Ace </w:t>
-      </w:r>
-      <w:proofErr w:type="spellStart"/>
-      <w:r>
-        <w:t>Amuro</w:t>
-      </w:r>
-      <w:proofErr w:type="spellEnd"/>
-      <w:r>
-        <w:t xml:space="preserve"> Ray.</w:t>
+        <w:t xml:space="preserve"> Colony at Side 6 for final testing and tuning at the hands of Test Pilot Christina Mackenzie before being turned over to its prospective Pilot Federation Ace Amuro Ray.</w:t>
       </w:r>
     </w:p>
     <w:p>
@@ -38835,24 +38445,11 @@
       </w:r>
     </w:p>
     <w:p>
-      <w:proofErr w:type="spellStart"/>
-      <w:r>
-        <w:t>Targeter</w:t>
-      </w:r>
-      <w:proofErr w:type="spellEnd"/>
-      <w:r>
-        <w:t xml:space="preserve">, </w:t>
-      </w:r>
-      <w:r>
-        <w:t xml:space="preserve">Improved </w:t>
-      </w:r>
-      <w:proofErr w:type="spellStart"/>
-      <w:r>
-        <w:t>comms</w:t>
-      </w:r>
-      <w:proofErr w:type="spellEnd"/>
-      <w:r>
-        <w:t xml:space="preserve">, </w:t>
+      <w:r>
+        <w:t xml:space="preserve">Targeter, </w:t>
+      </w:r>
+      <w:r>
+        <w:t xml:space="preserve">Improved comms, </w:t>
       </w:r>
       <w:r>
         <w:t>2 beam sabers, twin-linked 60mm Vulcans, twin-linked 90mm Gatling guns &amp; jump pack</w:t>
@@ -39040,15 +38637,7 @@
     </w:p>
     <w:p>
       <w:r>
-        <w:t xml:space="preserve">The Alex was also equipped with 90mm Gatling guns mounted in each forearm. They were far more powerful than the head-mounted Vulcans and could easily shred a normal </w:t>
-      </w:r>
-      <w:proofErr w:type="spellStart"/>
-      <w:r>
-        <w:t>Zaku</w:t>
-      </w:r>
-      <w:proofErr w:type="spellEnd"/>
-      <w:r>
-        <w:t xml:space="preserve"> mobile suit. The problem was that their fast-firing nature meant that they were not that accurate over long distances.</w:t>
+        <w:t>The Alex was also equipped with 90mm Gatling guns mounted in each forearm. They were far more powerful than the head-mounted Vulcans and could easily shred a normal Zaku mobile suit. The problem was that their fast-firing nature meant that they were not that accurate over long distances.</w:t>
       </w:r>
     </w:p>
     <w:tbl>
@@ -39495,11 +39084,9 @@
             <w:tcW w:w="1440" w:type="dxa"/>
           </w:tcPr>
           <w:p>
-            <w:proofErr w:type="spellStart"/>
             <w:r>
               <w:t>Str</w:t>
             </w:r>
-            <w:proofErr w:type="spellEnd"/>
           </w:p>
         </w:tc>
         <w:tc>
@@ -42244,7 +41831,6 @@
   <w:style w:type="character" w:default="1" w:styleId="DefaultParagraphFont">
     <w:name w:val="Default Paragraph Font"/>
     <w:uiPriority w:val="1"/>
-    <w:semiHidden/>
     <w:unhideWhenUsed/>
   </w:style>
   <w:style w:type="table" w:default="1" w:styleId="TableNormal">

</xml_diff>

<commit_message>
Weapon and Army list changes
-I added the 90mm Machine Gun to most the Feddie units becaue it was the
most common weapon in the OVA.
-I reorganized the Scarlet Team Army list as it appeared to have been
replaced with the based Feddie Army list at some point.
</commit_message>
<xml_diff>
--- a/Mobile Suit Gundam Battle System - Codex 0080.docx
+++ b/Mobile Suit Gundam Battle System - Codex 0080.docx
@@ -6350,7 +6350,7 @@
           <w:noProof/>
         </w:rPr>
         <w:pict>
-          <v:group id="Group 11" o:spid="_x0000_s1026" style="position:absolute;margin-left:1108.8pt;margin-top:0;width:264pt;height:205.55pt;z-index:251658240;mso-position-horizontal:right;mso-position-horizontal-relative:margin;mso-position-vertical:bottom;mso-position-vertical-relative:margin" coordorigin="720,-4181" coordsize="5280,4111" o:gfxdata="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">
+          <v:group id="Group 11" o:spid="_x0000_s1026" style="position:absolute;margin-left:1332.8pt;margin-top:0;width:264pt;height:205.55pt;z-index:251658240;mso-position-horizontal:right;mso-position-horizontal-relative:margin;mso-position-vertical:bottom;mso-position-vertical-relative:margin" coordorigin="720,-4181" coordsize="5280,4111" o:gfxdata="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">
             <v:shapetype id="_x0000_t75" coordsize="21600,21600" o:spt="75" o:preferrelative="t" path="m@4@5l@4@11@9@11@9@5xe" filled="f" stroked="f">
               <v:stroke joinstyle="miter"/>
               <v:formulas>
@@ -6820,7 +6820,7 @@
                     <a:blip r:embed="rId8">
                       <a:extLst>
                         <a:ext uri="{28A0092B-C50C-407E-A947-70E740481C1C}">
-                          <a14:useLocalDpi xmlns="" xmlns:wpc="http://schemas.microsoft.com/office/word/2010/wordprocessingCanvas" xmlns:mo="http://schemas.microsoft.com/office/mac/office/2008/main" xmlns:mc="http://schemas.openxmlformats.org/markup-compatibility/2006" xmlns:mv="urn:schemas-microsoft-com:mac:vml" xmlns:o="urn:schemas-microsoft-com:office:office" xmlns:v="urn:schemas-microsoft-com:vml" xmlns:wp14="http://schemas.microsoft.com/office/word/2010/wordprocessingDrawing" xmlns:w10="urn:schemas-microsoft-com:office:word" xmlns:w="http://schemas.openxmlformats.org/wordprocessingml/2006/main" xmlns:w14="http://schemas.microsoft.com/office/word/2010/wordml" xmlns:wpg="http://schemas.microsoft.com/office/word/2010/wordprocessingGroup" xmlns:wpi="http://schemas.microsoft.com/office/word/2010/wordprocessingInk" xmlns:wps="http://schemas.microsoft.com/office/word/2010/wordprocessingShape" xmlns:a14="http://schemas.microsoft.com/office/drawing/2010/main" val="0"/>
+                          <a14:useLocalDpi xmlns:a14="http://schemas.microsoft.com/office/drawing/2010/main" xmlns:wps="http://schemas.microsoft.com/office/word/2010/wordprocessingShape" xmlns:wpi="http://schemas.microsoft.com/office/word/2010/wordprocessingInk" xmlns:wpg="http://schemas.microsoft.com/office/word/2010/wordprocessingGroup" xmlns:w14="http://schemas.microsoft.com/office/word/2010/wordml" xmlns:w="http://schemas.openxmlformats.org/wordprocessingml/2006/main" xmlns:w10="urn:schemas-microsoft-com:office:word" xmlns:wp14="http://schemas.microsoft.com/office/word/2010/wordprocessingDrawing" xmlns:v="urn:schemas-microsoft-com:vml" xmlns:o="urn:schemas-microsoft-com:office:office" xmlns:mv="urn:schemas-microsoft-com:mac:vml" xmlns:mc="http://schemas.openxmlformats.org/markup-compatibility/2006" xmlns:mo="http://schemas.microsoft.com/office/mac/office/2008/main" xmlns:wpc="http://schemas.microsoft.com/office/word/2010/wordprocessingCanvas" xmlns="" val="0"/>
                         </a:ext>
                       </a:extLst>
                     </a:blip>
@@ -8191,7 +8191,7 @@
                           <a:blip r:embed="rId9">
                             <a:extLst>
                               <a:ext uri="{28A0092B-C50C-407E-A947-70E740481C1C}">
-                                <a14:useLocalDpi xmlns="" xmlns:wpc="http://schemas.microsoft.com/office/word/2010/wordprocessingCanvas" xmlns:mo="http://schemas.microsoft.com/office/mac/office/2008/main" xmlns:mc="http://schemas.openxmlformats.org/markup-compatibility/2006" xmlns:mv="urn:schemas-microsoft-com:mac:vml" xmlns:o="urn:schemas-microsoft-com:office:office" xmlns:v="urn:schemas-microsoft-com:vml" xmlns:wp14="http://schemas.microsoft.com/office/word/2010/wordprocessingDrawing" xmlns:w10="urn:schemas-microsoft-com:office:word" xmlns:w="http://schemas.openxmlformats.org/wordprocessingml/2006/main" xmlns:w14="http://schemas.microsoft.com/office/word/2010/wordml" xmlns:wpg="http://schemas.microsoft.com/office/word/2010/wordprocessingGroup" xmlns:wpi="http://schemas.microsoft.com/office/word/2010/wordprocessingInk" xmlns:wps="http://schemas.microsoft.com/office/word/2010/wordprocessingShape" xmlns:a14="http://schemas.microsoft.com/office/drawing/2010/main" val="0"/>
+                                <a14:useLocalDpi xmlns:a14="http://schemas.microsoft.com/office/drawing/2010/main" xmlns:wps="http://schemas.microsoft.com/office/word/2010/wordprocessingShape" xmlns:wpi="http://schemas.microsoft.com/office/word/2010/wordprocessingInk" xmlns:wpg="http://schemas.microsoft.com/office/word/2010/wordprocessingGroup" xmlns:w14="http://schemas.microsoft.com/office/word/2010/wordml" xmlns:w="http://schemas.openxmlformats.org/wordprocessingml/2006/main" xmlns:w10="urn:schemas-microsoft-com:office:word" xmlns:wp14="http://schemas.microsoft.com/office/word/2010/wordprocessingDrawing" xmlns:v="urn:schemas-microsoft-com:vml" xmlns:o="urn:schemas-microsoft-com:office:office" xmlns:mv="urn:schemas-microsoft-com:mac:vml" xmlns:mc="http://schemas.openxmlformats.org/markup-compatibility/2006" xmlns:mo="http://schemas.microsoft.com/office/mac/office/2008/main" xmlns:wpc="http://schemas.microsoft.com/office/word/2010/wordprocessingCanvas" xmlns="" val="0"/>
                               </a:ext>
                             </a:extLst>
                           </a:blip>
@@ -9779,7 +9779,10 @@
         <w:t xml:space="preserve"> </w:t>
       </w:r>
       <w:r>
-        <w:t>Universal Special Rules section of the Core Rules</w:t>
+        <w:rPr>
+          <w:spacing w:val="-3"/>
+        </w:rPr>
+        <w:t>Core Rules</w:t>
       </w:r>
       <w:r>
         <w:rPr>
@@ -10529,7 +10532,7 @@
                           <a:blip r:embed="rId10">
                             <a:extLst>
                               <a:ext uri="{28A0092B-C50C-407E-A947-70E740481C1C}">
-                                <a14:useLocalDpi xmlns="" xmlns:wpc="http://schemas.microsoft.com/office/word/2010/wordprocessingCanvas" xmlns:mo="http://schemas.microsoft.com/office/mac/office/2008/main" xmlns:mc="http://schemas.openxmlformats.org/markup-compatibility/2006" xmlns:mv="urn:schemas-microsoft-com:mac:vml" xmlns:o="urn:schemas-microsoft-com:office:office" xmlns:v="urn:schemas-microsoft-com:vml" xmlns:wp14="http://schemas.microsoft.com/office/word/2010/wordprocessingDrawing" xmlns:w10="urn:schemas-microsoft-com:office:word" xmlns:w="http://schemas.openxmlformats.org/wordprocessingml/2006/main" xmlns:w14="http://schemas.microsoft.com/office/word/2010/wordml" xmlns:wpg="http://schemas.microsoft.com/office/word/2010/wordprocessingGroup" xmlns:wpi="http://schemas.microsoft.com/office/word/2010/wordprocessingInk" xmlns:wps="http://schemas.microsoft.com/office/word/2010/wordprocessingShape" xmlns:a14="http://schemas.microsoft.com/office/drawing/2010/main" val="0"/>
+                                <a14:useLocalDpi xmlns:a14="http://schemas.microsoft.com/office/drawing/2010/main" xmlns:wps="http://schemas.microsoft.com/office/word/2010/wordprocessingShape" xmlns:wpi="http://schemas.microsoft.com/office/word/2010/wordprocessingInk" xmlns:wpg="http://schemas.microsoft.com/office/word/2010/wordprocessingGroup" xmlns:w14="http://schemas.microsoft.com/office/word/2010/wordml" xmlns:w="http://schemas.openxmlformats.org/wordprocessingml/2006/main" xmlns:w10="urn:schemas-microsoft-com:office:word" xmlns:wp14="http://schemas.microsoft.com/office/word/2010/wordprocessingDrawing" xmlns:v="urn:schemas-microsoft-com:vml" xmlns:o="urn:schemas-microsoft-com:office:office" xmlns:mv="urn:schemas-microsoft-com:mac:vml" xmlns:mc="http://schemas.openxmlformats.org/markup-compatibility/2006" xmlns:mo="http://schemas.microsoft.com/office/mac/office/2008/main" xmlns:wpc="http://schemas.microsoft.com/office/word/2010/wordprocessingCanvas" xmlns="" val="0"/>
                               </a:ext>
                             </a:extLst>
                           </a:blip>
@@ -11080,7 +11083,7 @@
     <w:p>
       <w:pPr>
         <w:rPr>
-          <w:rStyle w:val="Strong"/>
+          <w:spacing w:val="-1"/>
         </w:rPr>
       </w:pPr>
       <w:r>
@@ -11091,19 +11094,19 @@
         <w:t>Independent Character:</w:t>
       </w:r>
       <w:r>
-        <w:t xml:space="preserve"> Unless Mikhail is part of Cyclops team, he counts as an independent character and follows the rules for independent characters in </w:t>
-      </w:r>
-      <w:r>
-        <w:t>the Universal Special Rules section of the Core Rules</w:t>
-      </w:r>
-      <w:r>
+        <w:t xml:space="preserve"> Unless Mikhail is part of Cyclops team, he counts as an independent character and follows the rules for independent characters in the </w:t>
+      </w:r>
+      <w:r>
+        <w:rPr>
+          <w:spacing w:val="-3"/>
+        </w:rPr>
+        <w:t>Core Rules</w:t>
+      </w:r>
+      <w:r>
+        <w:rPr>
+          <w:spacing w:val="-1"/>
+        </w:rPr>
         <w:t>.</w:t>
-      </w:r>
-      <w:r>
-        <w:rPr>
-          <w:rStyle w:val="Strong"/>
-        </w:rPr>
-        <w:t xml:space="preserve"> </w:t>
       </w:r>
     </w:p>
     <w:p>
@@ -11478,7 +11481,7 @@
                           <a:blip r:embed="rId11">
                             <a:extLst>
                               <a:ext uri="{28A0092B-C50C-407E-A947-70E740481C1C}">
-                                <a14:useLocalDpi xmlns="" xmlns:wpc="http://schemas.microsoft.com/office/word/2010/wordprocessingCanvas" xmlns:mo="http://schemas.microsoft.com/office/mac/office/2008/main" xmlns:mc="http://schemas.openxmlformats.org/markup-compatibility/2006" xmlns:mv="urn:schemas-microsoft-com:mac:vml" xmlns:o="urn:schemas-microsoft-com:office:office" xmlns:v="urn:schemas-microsoft-com:vml" xmlns:wp14="http://schemas.microsoft.com/office/word/2010/wordprocessingDrawing" xmlns:w10="urn:schemas-microsoft-com:office:word" xmlns:w="http://schemas.openxmlformats.org/wordprocessingml/2006/main" xmlns:w14="http://schemas.microsoft.com/office/word/2010/wordml" xmlns:wpg="http://schemas.microsoft.com/office/word/2010/wordprocessingGroup" xmlns:wpi="http://schemas.microsoft.com/office/word/2010/wordprocessingInk" xmlns:wps="http://schemas.microsoft.com/office/word/2010/wordprocessingShape" xmlns:a14="http://schemas.microsoft.com/office/drawing/2010/main" val="0"/>
+                                <a14:useLocalDpi xmlns:a14="http://schemas.microsoft.com/office/drawing/2010/main" xmlns:wps="http://schemas.microsoft.com/office/word/2010/wordprocessingShape" xmlns:wpi="http://schemas.microsoft.com/office/word/2010/wordprocessingInk" xmlns:wpg="http://schemas.microsoft.com/office/word/2010/wordprocessingGroup" xmlns:w14="http://schemas.microsoft.com/office/word/2010/wordml" xmlns:w="http://schemas.openxmlformats.org/wordprocessingml/2006/main" xmlns:w10="urn:schemas-microsoft-com:office:word" xmlns:wp14="http://schemas.microsoft.com/office/word/2010/wordprocessingDrawing" xmlns:v="urn:schemas-microsoft-com:vml" xmlns:o="urn:schemas-microsoft-com:office:office" xmlns:mv="urn:schemas-microsoft-com:mac:vml" xmlns:mc="http://schemas.openxmlformats.org/markup-compatibility/2006" xmlns:mo="http://schemas.microsoft.com/office/mac/office/2008/main" xmlns:wpc="http://schemas.microsoft.com/office/word/2010/wordprocessingCanvas" xmlns="" val="0"/>
                               </a:ext>
                             </a:extLst>
                           </a:blip>
@@ -11981,6 +11984,11 @@
       </w:r>
     </w:p>
     <w:p>
+      <w:pPr>
+        <w:rPr>
+          <w:spacing w:val="-1"/>
+        </w:rPr>
+      </w:pPr>
       <w:r>
         <w:rPr>
           <w:rStyle w:val="Strong"/>
@@ -11988,12 +11996,18 @@
         <w:t>Independent Character:</w:t>
       </w:r>
       <w:r>
-        <w:t xml:space="preserve"> Unless Gabriel is part of Cyclops team, he counts as an independent character and follows the rules for independent characters in </w:t>
-      </w:r>
-      <w:r>
-        <w:t>the Universal Special Rules section of the Core Rules</w:t>
-      </w:r>
-      <w:r>
+        <w:t xml:space="preserve"> Unless Gabriel is part of Cyclops team, he counts as an independent character and follows the rules for independent characters in the </w:t>
+      </w:r>
+      <w:r>
+        <w:rPr>
+          <w:spacing w:val="-3"/>
+        </w:rPr>
+        <w:t>Core Rules</w:t>
+      </w:r>
+      <w:r>
+        <w:rPr>
+          <w:spacing w:val="-1"/>
+        </w:rPr>
         <w:t>.</w:t>
       </w:r>
     </w:p>
@@ -12360,7 +12374,6 @@
               <w:rPr>
                 <w:noProof/>
               </w:rPr>
-              <w:lastRenderedPageBreak/>
               <w:drawing>
                 <wp:inline distT="0" distB="0" distL="0" distR="0">
                   <wp:extent cx="1000125" cy="1000125"/>
@@ -12380,7 +12393,7 @@
                           <a:blip r:embed="rId12">
                             <a:extLst>
                               <a:ext uri="{28A0092B-C50C-407E-A947-70E740481C1C}">
-                                <a14:useLocalDpi xmlns="" xmlns:wpc="http://schemas.microsoft.com/office/word/2010/wordprocessingCanvas" xmlns:mo="http://schemas.microsoft.com/office/mac/office/2008/main" xmlns:mc="http://schemas.openxmlformats.org/markup-compatibility/2006" xmlns:mv="urn:schemas-microsoft-com:mac:vml" xmlns:o="urn:schemas-microsoft-com:office:office" xmlns:v="urn:schemas-microsoft-com:vml" xmlns:wp14="http://schemas.microsoft.com/office/word/2010/wordprocessingDrawing" xmlns:w10="urn:schemas-microsoft-com:office:word" xmlns:w="http://schemas.openxmlformats.org/wordprocessingml/2006/main" xmlns:w14="http://schemas.microsoft.com/office/word/2010/wordml" xmlns:wpg="http://schemas.microsoft.com/office/word/2010/wordprocessingGroup" xmlns:wpi="http://schemas.microsoft.com/office/word/2010/wordprocessingInk" xmlns:wps="http://schemas.microsoft.com/office/word/2010/wordprocessingShape" xmlns:a14="http://schemas.microsoft.com/office/drawing/2010/main" val="0"/>
+                                <a14:useLocalDpi xmlns:a14="http://schemas.microsoft.com/office/drawing/2010/main" xmlns:wps="http://schemas.microsoft.com/office/word/2010/wordprocessingShape" xmlns:wpi="http://schemas.microsoft.com/office/word/2010/wordprocessingInk" xmlns:wpg="http://schemas.microsoft.com/office/word/2010/wordprocessingGroup" xmlns:w14="http://schemas.microsoft.com/office/word/2010/wordml" xmlns:w="http://schemas.openxmlformats.org/wordprocessingml/2006/main" xmlns:w10="urn:schemas-microsoft-com:office:word" xmlns:wp14="http://schemas.microsoft.com/office/word/2010/wordprocessingDrawing" xmlns:v="urn:schemas-microsoft-com:vml" xmlns:o="urn:schemas-microsoft-com:office:office" xmlns:mv="urn:schemas-microsoft-com:mac:vml" xmlns:mc="http://schemas.openxmlformats.org/markup-compatibility/2006" xmlns:mo="http://schemas.microsoft.com/office/mac/office/2008/main" xmlns:wpc="http://schemas.microsoft.com/office/word/2010/wordprocessingCanvas" xmlns="" val="0"/>
                               </a:ext>
                             </a:extLst>
                           </a:blip>
@@ -12885,29 +12898,29 @@
     <w:p>
       <w:pPr>
         <w:rPr>
+          <w:spacing w:val="-1"/>
+        </w:rPr>
+      </w:pPr>
+      <w:r>
+        <w:rPr>
           <w:rStyle w:val="Strong"/>
         </w:rPr>
-      </w:pPr>
-      <w:r>
-        <w:rPr>
-          <w:rStyle w:val="Strong"/>
-        </w:rPr>
         <w:t>Independent Character:</w:t>
       </w:r>
       <w:r>
-        <w:t xml:space="preserve"> Unless Gabriel is part of Cyclops team, he counts as an independent character and follows the rules for independent characters in </w:t>
-      </w:r>
-      <w:r>
-        <w:t>the Universal Special Rules section of the Core Rules</w:t>
-      </w:r>
-      <w:r>
+        <w:t xml:space="preserve"> Unless Gabriel is part of Cyclops team, he counts as an independent character and follows the rules for independent characters in the </w:t>
+      </w:r>
+      <w:r>
+        <w:rPr>
+          <w:spacing w:val="-3"/>
+        </w:rPr>
+        <w:t>Core Rules</w:t>
+      </w:r>
+      <w:r>
+        <w:rPr>
+          <w:spacing w:val="-1"/>
+        </w:rPr>
         <w:t>.</w:t>
-      </w:r>
-      <w:r>
-        <w:rPr>
-          <w:rStyle w:val="Strong"/>
-        </w:rPr>
-        <w:t xml:space="preserve"> </w:t>
       </w:r>
     </w:p>
     <w:p>
@@ -13278,7 +13291,7 @@
                           <a:blip r:embed="rId13">
                             <a:extLst>
                               <a:ext uri="{28A0092B-C50C-407E-A947-70E740481C1C}">
-                                <a14:useLocalDpi xmlns="" xmlns:wpc="http://schemas.microsoft.com/office/word/2010/wordprocessingCanvas" xmlns:mo="http://schemas.microsoft.com/office/mac/office/2008/main" xmlns:mc="http://schemas.openxmlformats.org/markup-compatibility/2006" xmlns:mv="urn:schemas-microsoft-com:mac:vml" xmlns:o="urn:schemas-microsoft-com:office:office" xmlns:v="urn:schemas-microsoft-com:vml" xmlns:wp14="http://schemas.microsoft.com/office/word/2010/wordprocessingDrawing" xmlns:w10="urn:schemas-microsoft-com:office:word" xmlns:w="http://schemas.openxmlformats.org/wordprocessingml/2006/main" xmlns:w14="http://schemas.microsoft.com/office/word/2010/wordml" xmlns:wpg="http://schemas.microsoft.com/office/word/2010/wordprocessingGroup" xmlns:wpi="http://schemas.microsoft.com/office/word/2010/wordprocessingInk" xmlns:wps="http://schemas.microsoft.com/office/word/2010/wordprocessingShape" xmlns:a14="http://schemas.microsoft.com/office/drawing/2010/main" val="0"/>
+                                <a14:useLocalDpi xmlns:a14="http://schemas.microsoft.com/office/drawing/2010/main" xmlns:wps="http://schemas.microsoft.com/office/word/2010/wordprocessingShape" xmlns:wpi="http://schemas.microsoft.com/office/word/2010/wordprocessingInk" xmlns:wpg="http://schemas.microsoft.com/office/word/2010/wordprocessingGroup" xmlns:w14="http://schemas.microsoft.com/office/word/2010/wordml" xmlns:w="http://schemas.openxmlformats.org/wordprocessingml/2006/main" xmlns:w10="urn:schemas-microsoft-com:office:word" xmlns:wp14="http://schemas.microsoft.com/office/word/2010/wordprocessingDrawing" xmlns:v="urn:schemas-microsoft-com:vml" xmlns:o="urn:schemas-microsoft-com:office:office" xmlns:mv="urn:schemas-microsoft-com:mac:vml" xmlns:mc="http://schemas.openxmlformats.org/markup-compatibility/2006" xmlns:mo="http://schemas.microsoft.com/office/mac/office/2008/main" xmlns:wpc="http://schemas.microsoft.com/office/word/2010/wordprocessingCanvas" xmlns="" val="0"/>
                               </a:ext>
                             </a:extLst>
                           </a:blip>
@@ -14499,7 +14512,6 @@
         <w:rPr>
           <w:rStyle w:val="Strong"/>
         </w:rPr>
-        <w:lastRenderedPageBreak/>
         <w:t>Mobile Suit Options:</w:t>
       </w:r>
       <w:r>
@@ -14509,8 +14521,7 @@
     <w:p>
       <w:pPr>
         <w:rPr>
-          <w:rFonts w:eastAsia="Garamond" w:cs="Garamond"/>
-          <w:szCs w:val="20"/>
+          <w:spacing w:val="-1"/>
         </w:rPr>
       </w:pPr>
       <w:r>
@@ -14526,20 +14537,19 @@
         <w:t xml:space="preserve"> Bernie</w:t>
       </w:r>
       <w:r>
-        <w:t xml:space="preserve"> is part of Cyclops team, he counts as an independent character and follows the rules for independent characters in </w:t>
-      </w:r>
-      <w:r>
-        <w:t>the Universal Special Rules section of the Core Rules</w:t>
-      </w:r>
-      <w:r>
+        <w:t xml:space="preserve"> is part of Cyclops team, he counts as an independent character and follows the rules for independent characters in the </w:t>
+      </w:r>
+      <w:r>
+        <w:rPr>
+          <w:spacing w:val="-3"/>
+        </w:rPr>
+        <w:t>Core Rules</w:t>
+      </w:r>
+      <w:r>
+        <w:rPr>
+          <w:spacing w:val="-1"/>
+        </w:rPr>
         <w:t>.</w:t>
-      </w:r>
-      <w:r>
-        <w:rPr>
-          <w:rFonts w:eastAsia="Garamond" w:cs="Garamond"/>
-          <w:szCs w:val="20"/>
-        </w:rPr>
-        <w:t xml:space="preserve"> </w:t>
       </w:r>
     </w:p>
     <w:p>
@@ -14552,6 +14562,7 @@
         <w:rPr>
           <w:rStyle w:val="Strong"/>
         </w:rPr>
+        <w:lastRenderedPageBreak/>
         <w:t>Special Character:</w:t>
       </w:r>
       <w:r>
@@ -14880,7 +14891,7 @@
                           <a:blip r:embed="rId14">
                             <a:extLst>
                               <a:ext uri="{28A0092B-C50C-407E-A947-70E740481C1C}">
-                                <a14:useLocalDpi xmlns="" xmlns:wpc="http://schemas.microsoft.com/office/word/2010/wordprocessingCanvas" xmlns:mo="http://schemas.microsoft.com/office/mac/office/2008/main" xmlns:mc="http://schemas.openxmlformats.org/markup-compatibility/2006" xmlns:mv="urn:schemas-microsoft-com:mac:vml" xmlns:o="urn:schemas-microsoft-com:office:office" xmlns:v="urn:schemas-microsoft-com:vml" xmlns:wp14="http://schemas.microsoft.com/office/word/2010/wordprocessingDrawing" xmlns:w10="urn:schemas-microsoft-com:office:word" xmlns:w="http://schemas.openxmlformats.org/wordprocessingml/2006/main" xmlns:w14="http://schemas.microsoft.com/office/word/2010/wordml" xmlns:wpg="http://schemas.microsoft.com/office/word/2010/wordprocessingGroup" xmlns:wpi="http://schemas.microsoft.com/office/word/2010/wordprocessingInk" xmlns:wps="http://schemas.microsoft.com/office/word/2010/wordprocessingShape" xmlns:a14="http://schemas.microsoft.com/office/drawing/2010/main" val="0"/>
+                                <a14:useLocalDpi xmlns:a14="http://schemas.microsoft.com/office/drawing/2010/main" xmlns:wps="http://schemas.microsoft.com/office/word/2010/wordprocessingShape" xmlns:wpi="http://schemas.microsoft.com/office/word/2010/wordprocessingInk" xmlns:wpg="http://schemas.microsoft.com/office/word/2010/wordprocessingGroup" xmlns:w14="http://schemas.microsoft.com/office/word/2010/wordml" xmlns:w="http://schemas.openxmlformats.org/wordprocessingml/2006/main" xmlns:w10="urn:schemas-microsoft-com:office:word" xmlns:wp14="http://schemas.microsoft.com/office/word/2010/wordprocessingDrawing" xmlns:v="urn:schemas-microsoft-com:vml" xmlns:o="urn:schemas-microsoft-com:office:office" xmlns:mv="urn:schemas-microsoft-com:mac:vml" xmlns:mc="http://schemas.openxmlformats.org/markup-compatibility/2006" xmlns:mo="http://schemas.microsoft.com/office/mac/office/2008/main" xmlns:wpc="http://schemas.microsoft.com/office/word/2010/wordprocessingCanvas" xmlns="" val="0"/>
                               </a:ext>
                             </a:extLst>
                           </a:blip>
@@ -16366,7 +16377,7 @@
                     <a:blip r:embed="rId15">
                       <a:extLst>
                         <a:ext uri="{28A0092B-C50C-407E-A947-70E740481C1C}">
-                          <a14:useLocalDpi xmlns="" xmlns:wpc="http://schemas.microsoft.com/office/word/2010/wordprocessingCanvas" xmlns:mo="http://schemas.microsoft.com/office/mac/office/2008/main" xmlns:mc="http://schemas.openxmlformats.org/markup-compatibility/2006" xmlns:mv="urn:schemas-microsoft-com:mac:vml" xmlns:o="urn:schemas-microsoft-com:office:office" xmlns:v="urn:schemas-microsoft-com:vml" xmlns:wp14="http://schemas.microsoft.com/office/word/2010/wordprocessingDrawing" xmlns:w10="urn:schemas-microsoft-com:office:word" xmlns:w="http://schemas.openxmlformats.org/wordprocessingml/2006/main" xmlns:w14="http://schemas.microsoft.com/office/word/2010/wordml" xmlns:wpg="http://schemas.microsoft.com/office/word/2010/wordprocessingGroup" xmlns:wpi="http://schemas.microsoft.com/office/word/2010/wordprocessingInk" xmlns:wps="http://schemas.microsoft.com/office/word/2010/wordprocessingShape" xmlns:a14="http://schemas.microsoft.com/office/drawing/2010/main" val="0"/>
+                          <a14:useLocalDpi xmlns:a14="http://schemas.microsoft.com/office/drawing/2010/main" xmlns:wps="http://schemas.microsoft.com/office/word/2010/wordprocessingShape" xmlns:wpi="http://schemas.microsoft.com/office/word/2010/wordprocessingInk" xmlns:wpg="http://schemas.microsoft.com/office/word/2010/wordprocessingGroup" xmlns:w14="http://schemas.microsoft.com/office/word/2010/wordml" xmlns:w="http://schemas.openxmlformats.org/wordprocessingml/2006/main" xmlns:w10="urn:schemas-microsoft-com:office:word" xmlns:wp14="http://schemas.microsoft.com/office/word/2010/wordprocessingDrawing" xmlns:v="urn:schemas-microsoft-com:vml" xmlns:o="urn:schemas-microsoft-com:office:office" xmlns:mv="urn:schemas-microsoft-com:mac:vml" xmlns:mc="http://schemas.openxmlformats.org/markup-compatibility/2006" xmlns:mo="http://schemas.microsoft.com/office/mac/office/2008/main" xmlns:wpc="http://schemas.microsoft.com/office/word/2010/wordprocessingCanvas" xmlns="" val="0"/>
                         </a:ext>
                       </a:extLst>
                     </a:blip>
@@ -16489,7 +16500,7 @@
                           <a:blip r:embed="rId16">
                             <a:extLst>
                               <a:ext uri="{28A0092B-C50C-407E-A947-70E740481C1C}">
-                                <a14:useLocalDpi xmlns="" xmlns:wpc="http://schemas.microsoft.com/office/word/2010/wordprocessingCanvas" xmlns:mo="http://schemas.microsoft.com/office/mac/office/2008/main" xmlns:mc="http://schemas.openxmlformats.org/markup-compatibility/2006" xmlns:mv="urn:schemas-microsoft-com:mac:vml" xmlns:o="urn:schemas-microsoft-com:office:office" xmlns:v="urn:schemas-microsoft-com:vml" xmlns:wp14="http://schemas.microsoft.com/office/word/2010/wordprocessingDrawing" xmlns:w10="urn:schemas-microsoft-com:office:word" xmlns:w="http://schemas.openxmlformats.org/wordprocessingml/2006/main" xmlns:w14="http://schemas.microsoft.com/office/word/2010/wordml" xmlns:wpg="http://schemas.microsoft.com/office/word/2010/wordprocessingGroup" xmlns:wpi="http://schemas.microsoft.com/office/word/2010/wordprocessingInk" xmlns:wps="http://schemas.microsoft.com/office/word/2010/wordprocessingShape" xmlns:a14="http://schemas.microsoft.com/office/drawing/2010/main" val="0"/>
+                                <a14:useLocalDpi xmlns:a14="http://schemas.microsoft.com/office/drawing/2010/main" xmlns:wps="http://schemas.microsoft.com/office/word/2010/wordprocessingShape" xmlns:wpi="http://schemas.microsoft.com/office/word/2010/wordprocessingInk" xmlns:wpg="http://schemas.microsoft.com/office/word/2010/wordprocessingGroup" xmlns:w14="http://schemas.microsoft.com/office/word/2010/wordml" xmlns:w="http://schemas.openxmlformats.org/wordprocessingml/2006/main" xmlns:w10="urn:schemas-microsoft-com:office:word" xmlns:wp14="http://schemas.microsoft.com/office/word/2010/wordprocessingDrawing" xmlns:v="urn:schemas-microsoft-com:vml" xmlns:o="urn:schemas-microsoft-com:office:office" xmlns:mv="urn:schemas-microsoft-com:mac:vml" xmlns:mc="http://schemas.openxmlformats.org/markup-compatibility/2006" xmlns:mo="http://schemas.microsoft.com/office/mac/office/2008/main" xmlns:wpc="http://schemas.microsoft.com/office/word/2010/wordprocessingCanvas" xmlns="" val="0"/>
                               </a:ext>
                             </a:extLst>
                           </a:blip>
@@ -17335,6 +17346,11 @@
       </w:r>
     </w:p>
     <w:p>
+      <w:pPr>
+        <w:rPr>
+          <w:spacing w:val="-1"/>
+        </w:rPr>
+      </w:pPr>
       <w:r>
         <w:rPr>
           <w:rStyle w:val="Strong"/>
@@ -17342,15 +17358,22 @@
         <w:t>Independent Character:</w:t>
       </w:r>
       <w:r>
-        <w:t xml:space="preserve"> Christina Mackenzie counts as an independent character and follows the rules for independent characters in </w:t>
-      </w:r>
-      <w:r>
-        <w:t>the Universal Special Rules section of the Core Rules</w:t>
-      </w:r>
-      <w:r>
+        <w:t xml:space="preserve"> Christina Mackenzie counts as an independent character and follows the rules for independent characters in the </w:t>
+      </w:r>
+      <w:r>
+        <w:rPr>
+          <w:spacing w:val="-3"/>
+        </w:rPr>
+        <w:t>Core Rules</w:t>
+      </w:r>
+      <w:r>
+        <w:rPr>
+          <w:spacing w:val="-1"/>
+        </w:rPr>
         <w:t>.</w:t>
       </w:r>
     </w:p>
+    <w:p/>
     <w:p>
       <w:pPr>
         <w:sectPr>
@@ -18055,23 +18078,6 @@
         <w:rPr>
           <w:rStyle w:val="Strong"/>
         </w:rPr>
-        <w:t>Independent Character:</w:t>
-      </w:r>
-      <w:r>
-        <w:t xml:space="preserve"> A Veteran Pilot is an Independent Character and follows the independent character special rules in </w:t>
-      </w:r>
-      <w:r>
-        <w:t>the Universal Special Rules section of the Core Rules</w:t>
-      </w:r>
-      <w:r>
-        <w:t>.</w:t>
-      </w:r>
-    </w:p>
-    <w:p>
-      <w:r>
-        <w:rPr>
-          <w:rStyle w:val="Strong"/>
-        </w:rPr>
         <w:t>Special Rules:</w:t>
       </w:r>
       <w:r>
@@ -19947,6 +19953,11 @@
       </w:r>
     </w:p>
     <w:p>
+      <w:pPr>
+        <w:rPr>
+          <w:spacing w:val="-1"/>
+        </w:rPr>
+      </w:pPr>
       <w:r>
         <w:rPr>
           <w:rStyle w:val="Strong"/>
@@ -19954,12 +19965,18 @@
         <w:t>Independent Character:</w:t>
       </w:r>
       <w:r>
-        <w:t xml:space="preserve"> The Team Leader is an Independent Character and follows the independent character special rules in </w:t>
-      </w:r>
-      <w:r>
-        <w:t>the Universal Special Rules section of the Core Rules</w:t>
-      </w:r>
-      <w:r>
+        <w:t xml:space="preserve"> The Team Leader is an Independent Character and follows the independent character special rules in the </w:t>
+      </w:r>
+      <w:r>
+        <w:rPr>
+          <w:spacing w:val="-3"/>
+        </w:rPr>
+        <w:t>Core Rules</w:t>
+      </w:r>
+      <w:r>
+        <w:rPr>
+          <w:spacing w:val="-1"/>
+        </w:rPr>
         <w:t>.</w:t>
       </w:r>
     </w:p>
@@ -20476,27 +20493,25 @@
       </w:r>
     </w:p>
     <w:p>
-      <w:r>
+      <w:pPr>
         <w:rPr>
           <w:rStyle w:val="Strong"/>
         </w:rPr>
-        <w:t>Independent Character:</w:t>
-      </w:r>
-      <w:r>
-        <w:t xml:space="preserve"> </w:t>
-      </w:r>
-      <w:r>
-        <w:t>A Veteran Pilot</w:t>
-      </w:r>
-      <w:r>
-        <w:t xml:space="preserve"> is an Independent Character and follows the independent character special rules in </w:t>
-      </w:r>
-      <w:r>
-        <w:t>the Universal Special Rules section of the Core Rules</w:t>
-      </w:r>
-      <w:r>
-        <w:t>.</w:t>
-      </w:r>
+      </w:pPr>
+    </w:p>
+    <w:p>
+      <w:pPr>
+        <w:rPr>
+          <w:rStyle w:val="Strong"/>
+        </w:rPr>
+      </w:pPr>
+    </w:p>
+    <w:p>
+      <w:pPr>
+        <w:rPr>
+          <w:spacing w:val="-1"/>
+        </w:rPr>
+      </w:pPr>
     </w:p>
     <w:p>
       <w:pPr>
@@ -20750,7 +20765,6 @@
               <w:rPr>
                 <w:rFonts w:cs="Garamond"/>
               </w:rPr>
-              <w:lastRenderedPageBreak/>
               <w:t>Pilot</w:t>
             </w:r>
           </w:p>
@@ -20963,6 +20977,7 @@
         <w:rPr>
           <w:rStyle w:val="Strong"/>
         </w:rPr>
+        <w:lastRenderedPageBreak/>
         <w:t>Mobile Suit Options:</w:t>
       </w:r>
       <w:r>
@@ -21898,7 +21913,7 @@
                     <a:blip r:embed="rId8">
                       <a:extLst>
                         <a:ext uri="{28A0092B-C50C-407E-A947-70E740481C1C}">
-                          <a14:useLocalDpi xmlns="" xmlns:wpc="http://schemas.microsoft.com/office/word/2010/wordprocessingCanvas" xmlns:mo="http://schemas.microsoft.com/office/mac/office/2008/main" xmlns:mc="http://schemas.openxmlformats.org/markup-compatibility/2006" xmlns:mv="urn:schemas-microsoft-com:mac:vml" xmlns:o="urn:schemas-microsoft-com:office:office" xmlns:v="urn:schemas-microsoft-com:vml" xmlns:wp14="http://schemas.microsoft.com/office/word/2010/wordprocessingDrawing" xmlns:w10="urn:schemas-microsoft-com:office:word" xmlns:w="http://schemas.openxmlformats.org/wordprocessingml/2006/main" xmlns:w14="http://schemas.microsoft.com/office/word/2010/wordml" xmlns:wpg="http://schemas.microsoft.com/office/word/2010/wordprocessingGroup" xmlns:wpi="http://schemas.microsoft.com/office/word/2010/wordprocessingInk" xmlns:wps="http://schemas.microsoft.com/office/word/2010/wordprocessingShape" xmlns:a14="http://schemas.microsoft.com/office/drawing/2010/main" val="0"/>
+                          <a14:useLocalDpi xmlns:a14="http://schemas.microsoft.com/office/drawing/2010/main" xmlns:wps="http://schemas.microsoft.com/office/word/2010/wordprocessingShape" xmlns:wpi="http://schemas.microsoft.com/office/word/2010/wordprocessingInk" xmlns:wpg="http://schemas.microsoft.com/office/word/2010/wordprocessingGroup" xmlns:w14="http://schemas.microsoft.com/office/word/2010/wordml" xmlns:w="http://schemas.openxmlformats.org/wordprocessingml/2006/main" xmlns:w10="urn:schemas-microsoft-com:office:word" xmlns:wp14="http://schemas.microsoft.com/office/word/2010/wordprocessingDrawing" xmlns:v="urn:schemas-microsoft-com:vml" xmlns:o="urn:schemas-microsoft-com:office:office" xmlns:mv="urn:schemas-microsoft-com:mac:vml" xmlns:mc="http://schemas.openxmlformats.org/markup-compatibility/2006" xmlns:mo="http://schemas.microsoft.com/office/mac/office/2008/main" xmlns:wpc="http://schemas.microsoft.com/office/word/2010/wordprocessingCanvas" xmlns="" val="0"/>
                         </a:ext>
                       </a:extLst>
                     </a:blip>
@@ -22985,7 +23000,7 @@
                           <a:blip r:embed="rId17">
                             <a:extLst>
                               <a:ext uri="{28A0092B-C50C-407E-A947-70E740481C1C}">
-                                <a14:useLocalDpi xmlns="" xmlns:wpc="http://schemas.microsoft.com/office/word/2010/wordprocessingCanvas" xmlns:mo="http://schemas.microsoft.com/office/mac/office/2008/main" xmlns:mc="http://schemas.openxmlformats.org/markup-compatibility/2006" xmlns:mv="urn:schemas-microsoft-com:mac:vml" xmlns:o="urn:schemas-microsoft-com:office:office" xmlns:v="urn:schemas-microsoft-com:vml" xmlns:wp14="http://schemas.microsoft.com/office/word/2010/wordprocessingDrawing" xmlns:w10="urn:schemas-microsoft-com:office:word" xmlns:w="http://schemas.openxmlformats.org/wordprocessingml/2006/main" xmlns:w14="http://schemas.microsoft.com/office/word/2010/wordml" xmlns:wpg="http://schemas.microsoft.com/office/word/2010/wordprocessingGroup" xmlns:wpi="http://schemas.microsoft.com/office/word/2010/wordprocessingInk" xmlns:wps="http://schemas.microsoft.com/office/word/2010/wordprocessingShape" xmlns:a14="http://schemas.microsoft.com/office/drawing/2010/main" val="0"/>
+                                <a14:useLocalDpi xmlns:a14="http://schemas.microsoft.com/office/drawing/2010/main" xmlns:wps="http://schemas.microsoft.com/office/word/2010/wordprocessingShape" xmlns:wpi="http://schemas.microsoft.com/office/word/2010/wordprocessingInk" xmlns:wpg="http://schemas.microsoft.com/office/word/2010/wordprocessingGroup" xmlns:w14="http://schemas.microsoft.com/office/word/2010/wordml" xmlns:w="http://schemas.openxmlformats.org/wordprocessingml/2006/main" xmlns:w10="urn:schemas-microsoft-com:office:word" xmlns:wp14="http://schemas.microsoft.com/office/word/2010/wordprocessingDrawing" xmlns:v="urn:schemas-microsoft-com:vml" xmlns:o="urn:schemas-microsoft-com:office:office" xmlns:mv="urn:schemas-microsoft-com:mac:vml" xmlns:mc="http://schemas.openxmlformats.org/markup-compatibility/2006" xmlns:mo="http://schemas.microsoft.com/office/mac/office/2008/main" xmlns:wpc="http://schemas.microsoft.com/office/word/2010/wordprocessingCanvas" xmlns="" val="0"/>
                               </a:ext>
                             </a:extLst>
                           </a:blip>
@@ -23596,7 +23611,7 @@
                           <a:blip r:embed="rId18">
                             <a:extLst>
                               <a:ext uri="{28A0092B-C50C-407E-A947-70E740481C1C}">
-                                <a14:useLocalDpi xmlns="" xmlns:wpc="http://schemas.microsoft.com/office/word/2010/wordprocessingCanvas" xmlns:mo="http://schemas.microsoft.com/office/mac/office/2008/main" xmlns:mc="http://schemas.openxmlformats.org/markup-compatibility/2006" xmlns:mv="urn:schemas-microsoft-com:mac:vml" xmlns:o="urn:schemas-microsoft-com:office:office" xmlns:v="urn:schemas-microsoft-com:vml" xmlns:wp14="http://schemas.microsoft.com/office/word/2010/wordprocessingDrawing" xmlns:w10="urn:schemas-microsoft-com:office:word" xmlns:w="http://schemas.openxmlformats.org/wordprocessingml/2006/main" xmlns:w14="http://schemas.microsoft.com/office/word/2010/wordml" xmlns:wpg="http://schemas.microsoft.com/office/word/2010/wordprocessingGroup" xmlns:wpi="http://schemas.microsoft.com/office/word/2010/wordprocessingInk" xmlns:wps="http://schemas.microsoft.com/office/word/2010/wordprocessingShape" xmlns:a14="http://schemas.microsoft.com/office/drawing/2010/main" val="0"/>
+                                <a14:useLocalDpi xmlns:a14="http://schemas.microsoft.com/office/drawing/2010/main" xmlns:wps="http://schemas.microsoft.com/office/word/2010/wordprocessingShape" xmlns:wpi="http://schemas.microsoft.com/office/word/2010/wordprocessingInk" xmlns:wpg="http://schemas.microsoft.com/office/word/2010/wordprocessingGroup" xmlns:w14="http://schemas.microsoft.com/office/word/2010/wordml" xmlns:w="http://schemas.openxmlformats.org/wordprocessingml/2006/main" xmlns:w10="urn:schemas-microsoft-com:office:word" xmlns:wp14="http://schemas.microsoft.com/office/word/2010/wordprocessingDrawing" xmlns:v="urn:schemas-microsoft-com:vml" xmlns:o="urn:schemas-microsoft-com:office:office" xmlns:mv="urn:schemas-microsoft-com:mac:vml" xmlns:mc="http://schemas.openxmlformats.org/markup-compatibility/2006" xmlns:mo="http://schemas.microsoft.com/office/mac/office/2008/main" xmlns:wpc="http://schemas.microsoft.com/office/word/2010/wordprocessingCanvas" xmlns="" val="0"/>
                               </a:ext>
                             </a:extLst>
                           </a:blip>
@@ -24234,7 +24249,7 @@
                           <a:blip r:embed="rId19">
                             <a:extLst>
                               <a:ext uri="{28A0092B-C50C-407E-A947-70E740481C1C}">
-                                <a14:useLocalDpi xmlns="" xmlns:wpc="http://schemas.microsoft.com/office/word/2010/wordprocessingCanvas" xmlns:mo="http://schemas.microsoft.com/office/mac/office/2008/main" xmlns:mc="http://schemas.openxmlformats.org/markup-compatibility/2006" xmlns:mv="urn:schemas-microsoft-com:mac:vml" xmlns:o="urn:schemas-microsoft-com:office:office" xmlns:v="urn:schemas-microsoft-com:vml" xmlns:wp14="http://schemas.microsoft.com/office/word/2010/wordprocessingDrawing" xmlns:w10="urn:schemas-microsoft-com:office:word" xmlns:w="http://schemas.openxmlformats.org/wordprocessingml/2006/main" xmlns:w14="http://schemas.microsoft.com/office/word/2010/wordml" xmlns:wpg="http://schemas.microsoft.com/office/word/2010/wordprocessingGroup" xmlns:wpi="http://schemas.microsoft.com/office/word/2010/wordprocessingInk" xmlns:wps="http://schemas.microsoft.com/office/word/2010/wordprocessingShape" xmlns:a14="http://schemas.microsoft.com/office/drawing/2010/main" val="0"/>
+                                <a14:useLocalDpi xmlns:a14="http://schemas.microsoft.com/office/drawing/2010/main" xmlns:wps="http://schemas.microsoft.com/office/word/2010/wordprocessingShape" xmlns:wpi="http://schemas.microsoft.com/office/word/2010/wordprocessingInk" xmlns:wpg="http://schemas.microsoft.com/office/word/2010/wordprocessingGroup" xmlns:w14="http://schemas.microsoft.com/office/word/2010/wordml" xmlns:w="http://schemas.openxmlformats.org/wordprocessingml/2006/main" xmlns:w10="urn:schemas-microsoft-com:office:word" xmlns:wp14="http://schemas.microsoft.com/office/word/2010/wordprocessingDrawing" xmlns:v="urn:schemas-microsoft-com:vml" xmlns:o="urn:schemas-microsoft-com:office:office" xmlns:mv="urn:schemas-microsoft-com:mac:vml" xmlns:mc="http://schemas.openxmlformats.org/markup-compatibility/2006" xmlns:mo="http://schemas.microsoft.com/office/mac/office/2008/main" xmlns:wpc="http://schemas.microsoft.com/office/word/2010/wordprocessingCanvas" xmlns="" val="0"/>
                               </a:ext>
                             </a:extLst>
                           </a:blip>
@@ -24255,7 +24270,7 @@
                           </a:ln>
                           <a:extLst>
                             <a:ext uri="{53640926-AAD7-44d8-BBD7-CCE9431645EC}">
-                              <a14:shadowObscured xmlns="" xmlns:wpc="http://schemas.microsoft.com/office/word/2010/wordprocessingCanvas" xmlns:mo="http://schemas.microsoft.com/office/mac/office/2008/main" xmlns:mc="http://schemas.openxmlformats.org/markup-compatibility/2006" xmlns:mv="urn:schemas-microsoft-com:mac:vml" xmlns:o="urn:schemas-microsoft-com:office:office" xmlns:v="urn:schemas-microsoft-com:vml" xmlns:wp14="http://schemas.microsoft.com/office/word/2010/wordprocessingDrawing" xmlns:w10="urn:schemas-microsoft-com:office:word" xmlns:w="http://schemas.openxmlformats.org/wordprocessingml/2006/main" xmlns:w14="http://schemas.microsoft.com/office/word/2010/wordml" xmlns:wpg="http://schemas.microsoft.com/office/word/2010/wordprocessingGroup" xmlns:wpi="http://schemas.microsoft.com/office/word/2010/wordprocessingInk" xmlns:wps="http://schemas.microsoft.com/office/word/2010/wordprocessingShape" xmlns:a14="http://schemas.microsoft.com/office/drawing/2010/main"/>
+                              <a14:shadowObscured xmlns:a14="http://schemas.microsoft.com/office/drawing/2010/main" xmlns:wps="http://schemas.microsoft.com/office/word/2010/wordprocessingShape" xmlns:wpi="http://schemas.microsoft.com/office/word/2010/wordprocessingInk" xmlns:wpg="http://schemas.microsoft.com/office/word/2010/wordprocessingGroup" xmlns:w14="http://schemas.microsoft.com/office/word/2010/wordml" xmlns:w="http://schemas.openxmlformats.org/wordprocessingml/2006/main" xmlns:w10="urn:schemas-microsoft-com:office:word" xmlns:wp14="http://schemas.microsoft.com/office/word/2010/wordprocessingDrawing" xmlns:v="urn:schemas-microsoft-com:vml" xmlns:o="urn:schemas-microsoft-com:office:office" xmlns:mv="urn:schemas-microsoft-com:mac:vml" xmlns:mc="http://schemas.openxmlformats.org/markup-compatibility/2006" xmlns:mo="http://schemas.microsoft.com/office/mac/office/2008/main" xmlns:wpc="http://schemas.microsoft.com/office/word/2010/wordprocessingCanvas" xmlns=""/>
                             </a:ext>
                           </a:extLst>
                         </pic:spPr>
@@ -24907,7 +24922,7 @@
                     <a:blip r:embed="rId20">
                       <a:extLst>
                         <a:ext uri="{28A0092B-C50C-407E-A947-70E740481C1C}">
-                          <a14:useLocalDpi xmlns="" xmlns:wpc="http://schemas.microsoft.com/office/word/2010/wordprocessingCanvas" xmlns:mo="http://schemas.microsoft.com/office/mac/office/2008/main" xmlns:mc="http://schemas.openxmlformats.org/markup-compatibility/2006" xmlns:mv="urn:schemas-microsoft-com:mac:vml" xmlns:o="urn:schemas-microsoft-com:office:office" xmlns:v="urn:schemas-microsoft-com:vml" xmlns:wp14="http://schemas.microsoft.com/office/word/2010/wordprocessingDrawing" xmlns:w10="urn:schemas-microsoft-com:office:word" xmlns:w="http://schemas.openxmlformats.org/wordprocessingml/2006/main" xmlns:w14="http://schemas.microsoft.com/office/word/2010/wordml" xmlns:wpg="http://schemas.microsoft.com/office/word/2010/wordprocessingGroup" xmlns:wpi="http://schemas.microsoft.com/office/word/2010/wordprocessingInk" xmlns:wps="http://schemas.microsoft.com/office/word/2010/wordprocessingShape" xmlns:a14="http://schemas.microsoft.com/office/drawing/2010/main" val="0"/>
+                          <a14:useLocalDpi xmlns:a14="http://schemas.microsoft.com/office/drawing/2010/main" xmlns:wps="http://schemas.microsoft.com/office/word/2010/wordprocessingShape" xmlns:wpi="http://schemas.microsoft.com/office/word/2010/wordprocessingInk" xmlns:wpg="http://schemas.microsoft.com/office/word/2010/wordprocessingGroup" xmlns:w14="http://schemas.microsoft.com/office/word/2010/wordml" xmlns:w="http://schemas.openxmlformats.org/wordprocessingml/2006/main" xmlns:w10="urn:schemas-microsoft-com:office:word" xmlns:wp14="http://schemas.microsoft.com/office/word/2010/wordprocessingDrawing" xmlns:v="urn:schemas-microsoft-com:vml" xmlns:o="urn:schemas-microsoft-com:office:office" xmlns:mv="urn:schemas-microsoft-com:mac:vml" xmlns:mc="http://schemas.openxmlformats.org/markup-compatibility/2006" xmlns:mo="http://schemas.microsoft.com/office/mac/office/2008/main" xmlns:wpc="http://schemas.microsoft.com/office/word/2010/wordprocessingCanvas" xmlns="" val="0"/>
                         </a:ext>
                       </a:extLst>
                     </a:blip>
@@ -24928,7 +24943,7 @@
                     </a:ln>
                     <a:extLst>
                       <a:ext uri="{53640926-AAD7-44d8-BBD7-CCE9431645EC}">
-                        <a14:shadowObscured xmlns="" xmlns:wpc="http://schemas.microsoft.com/office/word/2010/wordprocessingCanvas" xmlns:mo="http://schemas.microsoft.com/office/mac/office/2008/main" xmlns:mc="http://schemas.openxmlformats.org/markup-compatibility/2006" xmlns:mv="urn:schemas-microsoft-com:mac:vml" xmlns:o="urn:schemas-microsoft-com:office:office" xmlns:v="urn:schemas-microsoft-com:vml" xmlns:wp14="http://schemas.microsoft.com/office/word/2010/wordprocessingDrawing" xmlns:w10="urn:schemas-microsoft-com:office:word" xmlns:w="http://schemas.openxmlformats.org/wordprocessingml/2006/main" xmlns:w14="http://schemas.microsoft.com/office/word/2010/wordml" xmlns:wpg="http://schemas.microsoft.com/office/word/2010/wordprocessingGroup" xmlns:wpi="http://schemas.microsoft.com/office/word/2010/wordprocessingInk" xmlns:wps="http://schemas.microsoft.com/office/word/2010/wordprocessingShape" xmlns:a14="http://schemas.microsoft.com/office/drawing/2010/main"/>
+                        <a14:shadowObscured xmlns:a14="http://schemas.microsoft.com/office/drawing/2010/main" xmlns:wps="http://schemas.microsoft.com/office/word/2010/wordprocessingShape" xmlns:wpi="http://schemas.microsoft.com/office/word/2010/wordprocessingInk" xmlns:wpg="http://schemas.microsoft.com/office/word/2010/wordprocessingGroup" xmlns:w14="http://schemas.microsoft.com/office/word/2010/wordml" xmlns:w="http://schemas.openxmlformats.org/wordprocessingml/2006/main" xmlns:w10="urn:schemas-microsoft-com:office:word" xmlns:wp14="http://schemas.microsoft.com/office/word/2010/wordprocessingDrawing" xmlns:v="urn:schemas-microsoft-com:vml" xmlns:o="urn:schemas-microsoft-com:office:office" xmlns:mv="urn:schemas-microsoft-com:mac:vml" xmlns:mc="http://schemas.openxmlformats.org/markup-compatibility/2006" xmlns:mo="http://schemas.microsoft.com/office/mac/office/2008/main" xmlns:wpc="http://schemas.microsoft.com/office/word/2010/wordprocessingCanvas" xmlns=""/>
                       </a:ext>
                     </a:extLst>
                   </pic:spPr>
@@ -25520,7 +25535,7 @@
                           <a:blip r:embed="rId21">
                             <a:extLst>
                               <a:ext uri="{28A0092B-C50C-407E-A947-70E740481C1C}">
-                                <a14:useLocalDpi xmlns="" xmlns:wpc="http://schemas.microsoft.com/office/word/2010/wordprocessingCanvas" xmlns:mo="http://schemas.microsoft.com/office/mac/office/2008/main" xmlns:mc="http://schemas.openxmlformats.org/markup-compatibility/2006" xmlns:mv="urn:schemas-microsoft-com:mac:vml" xmlns:o="urn:schemas-microsoft-com:office:office" xmlns:v="urn:schemas-microsoft-com:vml" xmlns:wp14="http://schemas.microsoft.com/office/word/2010/wordprocessingDrawing" xmlns:w10="urn:schemas-microsoft-com:office:word" xmlns:w="http://schemas.openxmlformats.org/wordprocessingml/2006/main" xmlns:w14="http://schemas.microsoft.com/office/word/2010/wordml" xmlns:wpg="http://schemas.microsoft.com/office/word/2010/wordprocessingGroup" xmlns:wpi="http://schemas.microsoft.com/office/word/2010/wordprocessingInk" xmlns:wps="http://schemas.microsoft.com/office/word/2010/wordprocessingShape" xmlns:a14="http://schemas.microsoft.com/office/drawing/2010/main" val="0"/>
+                                <a14:useLocalDpi xmlns:a14="http://schemas.microsoft.com/office/drawing/2010/main" xmlns:wps="http://schemas.microsoft.com/office/word/2010/wordprocessingShape" xmlns:wpi="http://schemas.microsoft.com/office/word/2010/wordprocessingInk" xmlns:wpg="http://schemas.microsoft.com/office/word/2010/wordprocessingGroup" xmlns:w14="http://schemas.microsoft.com/office/word/2010/wordml" xmlns:w="http://schemas.openxmlformats.org/wordprocessingml/2006/main" xmlns:w10="urn:schemas-microsoft-com:office:word" xmlns:wp14="http://schemas.microsoft.com/office/word/2010/wordprocessingDrawing" xmlns:v="urn:schemas-microsoft-com:vml" xmlns:o="urn:schemas-microsoft-com:office:office" xmlns:mv="urn:schemas-microsoft-com:mac:vml" xmlns:mc="http://schemas.openxmlformats.org/markup-compatibility/2006" xmlns:mo="http://schemas.microsoft.com/office/mac/office/2008/main" xmlns:wpc="http://schemas.microsoft.com/office/word/2010/wordprocessingCanvas" xmlns="" val="0"/>
                               </a:ext>
                             </a:extLst>
                           </a:blip>
@@ -25541,7 +25556,7 @@
                           </a:ln>
                           <a:extLst>
                             <a:ext uri="{53640926-AAD7-44d8-BBD7-CCE9431645EC}">
-                              <a14:shadowObscured xmlns="" xmlns:wpc="http://schemas.microsoft.com/office/word/2010/wordprocessingCanvas" xmlns:mo="http://schemas.microsoft.com/office/mac/office/2008/main" xmlns:mc="http://schemas.openxmlformats.org/markup-compatibility/2006" xmlns:mv="urn:schemas-microsoft-com:mac:vml" xmlns:o="urn:schemas-microsoft-com:office:office" xmlns:v="urn:schemas-microsoft-com:vml" xmlns:wp14="http://schemas.microsoft.com/office/word/2010/wordprocessingDrawing" xmlns:w10="urn:schemas-microsoft-com:office:word" xmlns:w="http://schemas.openxmlformats.org/wordprocessingml/2006/main" xmlns:w14="http://schemas.microsoft.com/office/word/2010/wordml" xmlns:wpg="http://schemas.microsoft.com/office/word/2010/wordprocessingGroup" xmlns:wpi="http://schemas.microsoft.com/office/word/2010/wordprocessingInk" xmlns:wps="http://schemas.microsoft.com/office/word/2010/wordprocessingShape" xmlns:a14="http://schemas.microsoft.com/office/drawing/2010/main"/>
+                              <a14:shadowObscured xmlns:a14="http://schemas.microsoft.com/office/drawing/2010/main" xmlns:wps="http://schemas.microsoft.com/office/word/2010/wordprocessingShape" xmlns:wpi="http://schemas.microsoft.com/office/word/2010/wordprocessingInk" xmlns:wpg="http://schemas.microsoft.com/office/word/2010/wordprocessingGroup" xmlns:w14="http://schemas.microsoft.com/office/word/2010/wordml" xmlns:w="http://schemas.openxmlformats.org/wordprocessingml/2006/main" xmlns:w10="urn:schemas-microsoft-com:office:word" xmlns:wp14="http://schemas.microsoft.com/office/word/2010/wordprocessingDrawing" xmlns:v="urn:schemas-microsoft-com:vml" xmlns:o="urn:schemas-microsoft-com:office:office" xmlns:mv="urn:schemas-microsoft-com:mac:vml" xmlns:mc="http://schemas.openxmlformats.org/markup-compatibility/2006" xmlns:mo="http://schemas.microsoft.com/office/mac/office/2008/main" xmlns:wpc="http://schemas.microsoft.com/office/word/2010/wordprocessingCanvas" xmlns=""/>
                             </a:ext>
                           </a:extLst>
                         </pic:spPr>
@@ -26175,7 +26190,7 @@
                           <a:blip r:embed="rId22">
                             <a:extLst>
                               <a:ext uri="{28A0092B-C50C-407E-A947-70E740481C1C}">
-                                <a14:useLocalDpi xmlns="" xmlns:wpc="http://schemas.microsoft.com/office/word/2010/wordprocessingCanvas" xmlns:mo="http://schemas.microsoft.com/office/mac/office/2008/main" xmlns:mc="http://schemas.openxmlformats.org/markup-compatibility/2006" xmlns:mv="urn:schemas-microsoft-com:mac:vml" xmlns:o="urn:schemas-microsoft-com:office:office" xmlns:v="urn:schemas-microsoft-com:vml" xmlns:wp14="http://schemas.microsoft.com/office/word/2010/wordprocessingDrawing" xmlns:w10="urn:schemas-microsoft-com:office:word" xmlns:w="http://schemas.openxmlformats.org/wordprocessingml/2006/main" xmlns:w14="http://schemas.microsoft.com/office/word/2010/wordml" xmlns:wpg="http://schemas.microsoft.com/office/word/2010/wordprocessingGroup" xmlns:wpi="http://schemas.microsoft.com/office/word/2010/wordprocessingInk" xmlns:wps="http://schemas.microsoft.com/office/word/2010/wordprocessingShape" xmlns:a14="http://schemas.microsoft.com/office/drawing/2010/main" val="0"/>
+                                <a14:useLocalDpi xmlns:a14="http://schemas.microsoft.com/office/drawing/2010/main" xmlns:wps="http://schemas.microsoft.com/office/word/2010/wordprocessingShape" xmlns:wpi="http://schemas.microsoft.com/office/word/2010/wordprocessingInk" xmlns:wpg="http://schemas.microsoft.com/office/word/2010/wordprocessingGroup" xmlns:w14="http://schemas.microsoft.com/office/word/2010/wordml" xmlns:w="http://schemas.openxmlformats.org/wordprocessingml/2006/main" xmlns:w10="urn:schemas-microsoft-com:office:word" xmlns:wp14="http://schemas.microsoft.com/office/word/2010/wordprocessingDrawing" xmlns:v="urn:schemas-microsoft-com:vml" xmlns:o="urn:schemas-microsoft-com:office:office" xmlns:mv="urn:schemas-microsoft-com:mac:vml" xmlns:mc="http://schemas.openxmlformats.org/markup-compatibility/2006" xmlns:mo="http://schemas.microsoft.com/office/mac/office/2008/main" xmlns:wpc="http://schemas.microsoft.com/office/word/2010/wordprocessingCanvas" xmlns="" val="0"/>
                               </a:ext>
                             </a:extLst>
                           </a:blip>
@@ -26196,7 +26211,7 @@
                           </a:ln>
                           <a:extLst>
                             <a:ext uri="{53640926-AAD7-44d8-BBD7-CCE9431645EC}">
-                              <a14:shadowObscured xmlns="" xmlns:wpc="http://schemas.microsoft.com/office/word/2010/wordprocessingCanvas" xmlns:mo="http://schemas.microsoft.com/office/mac/office/2008/main" xmlns:mc="http://schemas.openxmlformats.org/markup-compatibility/2006" xmlns:mv="urn:schemas-microsoft-com:mac:vml" xmlns:o="urn:schemas-microsoft-com:office:office" xmlns:v="urn:schemas-microsoft-com:vml" xmlns:wp14="http://schemas.microsoft.com/office/word/2010/wordprocessingDrawing" xmlns:w10="urn:schemas-microsoft-com:office:word" xmlns:w="http://schemas.openxmlformats.org/wordprocessingml/2006/main" xmlns:w14="http://schemas.microsoft.com/office/word/2010/wordml" xmlns:wpg="http://schemas.microsoft.com/office/word/2010/wordprocessingGroup" xmlns:wpi="http://schemas.microsoft.com/office/word/2010/wordprocessingInk" xmlns:wps="http://schemas.microsoft.com/office/word/2010/wordprocessingShape" xmlns:a14="http://schemas.microsoft.com/office/drawing/2010/main"/>
+                              <a14:shadowObscured xmlns:a14="http://schemas.microsoft.com/office/drawing/2010/main" xmlns:wps="http://schemas.microsoft.com/office/word/2010/wordprocessingShape" xmlns:wpi="http://schemas.microsoft.com/office/word/2010/wordprocessingInk" xmlns:wpg="http://schemas.microsoft.com/office/word/2010/wordprocessingGroup" xmlns:w14="http://schemas.microsoft.com/office/word/2010/wordml" xmlns:w="http://schemas.openxmlformats.org/wordprocessingml/2006/main" xmlns:w10="urn:schemas-microsoft-com:office:word" xmlns:wp14="http://schemas.microsoft.com/office/word/2010/wordprocessingDrawing" xmlns:v="urn:schemas-microsoft-com:vml" xmlns:o="urn:schemas-microsoft-com:office:office" xmlns:mv="urn:schemas-microsoft-com:mac:vml" xmlns:mc="http://schemas.openxmlformats.org/markup-compatibility/2006" xmlns:mo="http://schemas.microsoft.com/office/mac/office/2008/main" xmlns:wpc="http://schemas.microsoft.com/office/word/2010/wordprocessingCanvas" xmlns=""/>
                             </a:ext>
                           </a:extLst>
                         </pic:spPr>
@@ -27294,7 +27309,7 @@
                     <a:blip r:embed="rId15">
                       <a:extLst>
                         <a:ext uri="{28A0092B-C50C-407E-A947-70E740481C1C}">
-                          <a14:useLocalDpi xmlns="" xmlns:wpc="http://schemas.microsoft.com/office/word/2010/wordprocessingCanvas" xmlns:mo="http://schemas.microsoft.com/office/mac/office/2008/main" xmlns:mc="http://schemas.openxmlformats.org/markup-compatibility/2006" xmlns:mv="urn:schemas-microsoft-com:mac:vml" xmlns:o="urn:schemas-microsoft-com:office:office" xmlns:v="urn:schemas-microsoft-com:vml" xmlns:wp14="http://schemas.microsoft.com/office/word/2010/wordprocessingDrawing" xmlns:w10="urn:schemas-microsoft-com:office:word" xmlns:w="http://schemas.openxmlformats.org/wordprocessingml/2006/main" xmlns:w14="http://schemas.microsoft.com/office/word/2010/wordml" xmlns:wpg="http://schemas.microsoft.com/office/word/2010/wordprocessingGroup" xmlns:wpi="http://schemas.microsoft.com/office/word/2010/wordprocessingInk" xmlns:wps="http://schemas.microsoft.com/office/word/2010/wordprocessingShape" xmlns:a14="http://schemas.microsoft.com/office/drawing/2010/main" val="0"/>
+                          <a14:useLocalDpi xmlns:a14="http://schemas.microsoft.com/office/drawing/2010/main" xmlns:wps="http://schemas.microsoft.com/office/word/2010/wordprocessingShape" xmlns:wpi="http://schemas.microsoft.com/office/word/2010/wordprocessingInk" xmlns:wpg="http://schemas.microsoft.com/office/word/2010/wordprocessingGroup" xmlns:w14="http://schemas.microsoft.com/office/word/2010/wordml" xmlns:w="http://schemas.openxmlformats.org/wordprocessingml/2006/main" xmlns:w10="urn:schemas-microsoft-com:office:word" xmlns:wp14="http://schemas.microsoft.com/office/word/2010/wordprocessingDrawing" xmlns:v="urn:schemas-microsoft-com:vml" xmlns:o="urn:schemas-microsoft-com:office:office" xmlns:mv="urn:schemas-microsoft-com:mac:vml" xmlns:mc="http://schemas.openxmlformats.org/markup-compatibility/2006" xmlns:mo="http://schemas.microsoft.com/office/mac/office/2008/main" xmlns:wpc="http://schemas.microsoft.com/office/word/2010/wordprocessingCanvas" xmlns="" val="0"/>
                         </a:ext>
                       </a:extLst>
                     </a:blip>
@@ -28277,10 +28292,16 @@
         <w:t>Mobile Suit Options:</w:t>
       </w:r>
       <w:r>
-        <w:t xml:space="preserve"> RGM-79GM,</w:t>
-      </w:r>
-      <w:r>
-        <w:t xml:space="preserve"> </w:t>
+        <w:t xml:space="preserve"> </w:t>
+      </w:r>
+      <w:r>
+        <w:t xml:space="preserve">RX-78NT1 G4 ‘Alex’, </w:t>
+      </w:r>
+      <w:r>
+        <w:t>RGM-79GM,</w:t>
+      </w:r>
+      <w:r>
+        <w:t xml:space="preserve"> RGM-79D GM Cold Type, </w:t>
       </w:r>
       <w:r>
         <w:t>RGM-79G</w:t>
@@ -28289,22 +28310,51 @@
         <w:t xml:space="preserve"> </w:t>
       </w:r>
       <w:r>
-        <w:t>GM, RGM-79GS GM</w:t>
-      </w:r>
-      <w:r>
-        <w:t xml:space="preserve"> </w:t>
-      </w:r>
-      <w:r>
-        <w:t>or RGM-79SP (Note the RGM-79SP may</w:t>
-      </w:r>
-      <w:r>
-        <w:t xml:space="preserve"> </w:t>
-      </w:r>
-      <w:r>
-        <w:t>not take the Long Beam Rifle)</w:t>
+        <w:t>GM</w:t>
+      </w:r>
+      <w:r>
+        <w:t xml:space="preserve"> Command</w:t>
+      </w:r>
+      <w:r>
+        <w:t>, RGM-79GS GM</w:t>
+      </w:r>
+      <w:r>
+        <w:t xml:space="preserve"> Command Space Type RGM-79L GM Light Armor,</w:t>
+      </w:r>
+      <w:r>
+        <w:t xml:space="preserve"> </w:t>
+      </w:r>
+      <w:r>
+        <w:t xml:space="preserve">RGM-79SC GM Sniper or </w:t>
+      </w:r>
+      <w:r>
+        <w:t>RGM-79SP</w:t>
+      </w:r>
+      <w:r>
+        <w:t xml:space="preserve"> GM Sniper II</w:t>
+      </w:r>
+      <w:r>
+        <w:t xml:space="preserve"> (Note the RGM-79S</w:t>
+      </w:r>
+      <w:r>
+        <w:t>C and RGM-79S</w:t>
+      </w:r>
+      <w:r>
+        <w:t>P may</w:t>
+      </w:r>
+      <w:r>
+        <w:t xml:space="preserve"> </w:t>
+      </w:r>
+      <w:r>
+        <w:t>not take the Long Beam Rifle).</w:t>
       </w:r>
     </w:p>
     <w:p>
+      <w:pPr>
+        <w:rPr>
+          <w:spacing w:val="-1"/>
+        </w:rPr>
+      </w:pPr>
       <w:r>
         <w:rPr>
           <w:rStyle w:val="Strong"/>
@@ -28315,9 +28365,15 @@
         <w:t xml:space="preserve"> The Team Leader is an Independent Character and follows the independent character special rules in the </w:t>
       </w:r>
       <w:r>
-        <w:t>Universal Special Rules section of the Core Rules</w:t>
-      </w:r>
-      <w:r>
+        <w:rPr>
+          <w:spacing w:val="-3"/>
+        </w:rPr>
+        <w:t>Core Rules</w:t>
+      </w:r>
+      <w:r>
+        <w:rPr>
+          <w:spacing w:val="-1"/>
+        </w:rPr>
         <w:t>.</w:t>
       </w:r>
     </w:p>
@@ -28682,29 +28738,58 @@
         <w:t>Mobile Suit Options:</w:t>
       </w:r>
       <w:r>
-        <w:t xml:space="preserve"> </w:t>
-      </w:r>
-      <w:proofErr w:type="gramStart"/>
-      <w:r>
-        <w:t>RGM(</w:t>
-      </w:r>
-      <w:proofErr w:type="gramEnd"/>
-      <w:r>
-        <w:t>E)-79 GM, RGM-79(G) GM, RX-79(G) Gundam or RX-78-2 Gundam.</w:t>
-      </w:r>
-    </w:p>
-    <w:p>
-      <w:r>
-        <w:rPr>
-          <w:rStyle w:val="Strong"/>
-        </w:rPr>
-        <w:t>Independent Character:</w:t>
-      </w:r>
-      <w:r>
-        <w:t xml:space="preserve"> A Veteran Pilot is an Independent Character and follows the independent character special rules in the </w:t>
-      </w:r>
-      <w:r>
-        <w:t>Universal Special Rules section of the Core Rules</w:t>
+        <w:t xml:space="preserve"> RX-78NT1 G4 ‘Alex’, </w:t>
+      </w:r>
+      <w:r>
+        <w:t>RGM-79GM,</w:t>
+      </w:r>
+      <w:r>
+        <w:t xml:space="preserve"> RGM-79D GM Cold Type, </w:t>
+      </w:r>
+      <w:r>
+        <w:t>RGM-79G</w:t>
+      </w:r>
+      <w:r>
+        <w:t xml:space="preserve"> </w:t>
+      </w:r>
+      <w:r>
+        <w:t>GM</w:t>
+      </w:r>
+      <w:r>
+        <w:t xml:space="preserve"> Command</w:t>
+      </w:r>
+      <w:r>
+        <w:t>, RGM-79GS GM</w:t>
+      </w:r>
+      <w:r>
+        <w:t xml:space="preserve"> Command Space Type RGM-79L GM Light Armor,</w:t>
+      </w:r>
+      <w:r>
+        <w:t xml:space="preserve"> </w:t>
+      </w:r>
+      <w:r>
+        <w:t xml:space="preserve">RGM-79SC GM Sniper or </w:t>
+      </w:r>
+      <w:r>
+        <w:t>RGM-79SP</w:t>
+      </w:r>
+      <w:r>
+        <w:t xml:space="preserve"> GM Sniper II</w:t>
+      </w:r>
+      <w:r>
+        <w:t xml:space="preserve"> (Note the RGM-79S</w:t>
+      </w:r>
+      <w:r>
+        <w:t>C and RGM-79S</w:t>
+      </w:r>
+      <w:r>
+        <w:t>P may</w:t>
+      </w:r>
+      <w:r>
+        <w:t xml:space="preserve"> </w:t>
+      </w:r>
+      <w:r>
+        <w:t>not take the Long Beam Rifle)</w:t>
       </w:r>
       <w:r>
         <w:t>.</w:t>
@@ -29071,7 +29156,16 @@
         <w:t>Mobile Suit Options:</w:t>
       </w:r>
       <w:r>
-        <w:t xml:space="preserve"> RGM-79SP</w:t>
+        <w:t xml:space="preserve"> RGM-79S</w:t>
+      </w:r>
+      <w:r>
+        <w:t>C GM Sniper or RGM-79S</w:t>
+      </w:r>
+      <w:r>
+        <w:t>P</w:t>
+      </w:r>
+      <w:r>
+        <w:t xml:space="preserve"> GM Sniper II</w:t>
       </w:r>
     </w:p>
     <w:p>
@@ -29082,10 +29176,10 @@
         <w:t>Independent Character:</w:t>
       </w:r>
       <w:r>
-        <w:t xml:space="preserve"> A Sniper Pilot is an Independent Character and follows the independent character special rules in </w:t>
-      </w:r>
-      <w:r>
-        <w:t>the Universal Special Rules section of the Core Rules</w:t>
+        <w:t xml:space="preserve"> A Sniper Pilot is an Independent Character and follows the independent character special rules in the </w:t>
+      </w:r>
+      <w:r>
+        <w:t>Core Rules</w:t>
       </w:r>
       <w:r>
         <w:t>.</w:t>
@@ -29556,32 +29650,37 @@
       </w:r>
     </w:p>
     <w:p>
-      <w:r>
+      <w:pPr>
         <w:rPr>
           <w:rStyle w:val="Strong"/>
         </w:rPr>
+      </w:pPr>
+      <w:r>
+        <w:rPr>
+          <w:rStyle w:val="Strong"/>
+        </w:rPr>
         <w:t>Mobile Suit Options:</w:t>
       </w:r>
       <w:r>
         <w:t xml:space="preserve"> </w:t>
       </w:r>
-      <w:proofErr w:type="gramStart"/>
-      <w:r>
-        <w:t>RGM(</w:t>
-      </w:r>
-      <w:proofErr w:type="gramEnd"/>
-      <w:r>
-        <w:t>E)-79</w:t>
-      </w:r>
-      <w:r>
-        <w:t xml:space="preserve"> </w:t>
-      </w:r>
-      <w:r>
-        <w:t>GM,</w:t>
-      </w:r>
-      <w:r>
-        <w:tab/>
-        <w:t>RGM-79(G) GM RX-79(G) Gundam or Type 61 Battle Tank.</w:t>
+      <w:r>
+        <w:t>RGM-79GM,</w:t>
+      </w:r>
+      <w:r>
+        <w:t xml:space="preserve"> RGM-79D GM Cold Type </w:t>
+      </w:r>
+      <w:r>
+        <w:t>RGM-79G</w:t>
+      </w:r>
+      <w:r>
+        <w:t xml:space="preserve"> GM Command or </w:t>
+      </w:r>
+      <w:r>
+        <w:t>RGM-79GS GM</w:t>
+      </w:r>
+      <w:r>
+        <w:t xml:space="preserve"> Command Space Type</w:t>
       </w:r>
     </w:p>
     <w:p>
@@ -29600,6 +29699,7 @@
         <w:pStyle w:val="Heading1"/>
       </w:pPr>
       <w:r>
+        <w:lastRenderedPageBreak/>
         <w:t xml:space="preserve">Heavy Support – Pilot </w:t>
       </w:r>
     </w:p>
@@ -29841,7 +29941,6 @@
               <w:rPr>
                 <w:rFonts w:cs="Garamond"/>
               </w:rPr>
-              <w:lastRenderedPageBreak/>
               <w:t>Pilot</w:t>
             </w:r>
           </w:p>
@@ -30060,33 +30159,22 @@
         <w:t xml:space="preserve"> </w:t>
       </w:r>
       <w:r>
-        <w:t xml:space="preserve">RX-75 </w:t>
-      </w:r>
-      <w:r>
-        <w:t>Gunt</w:t>
-      </w:r>
-      <w:r>
-        <w:t>ank, RX-77-2 Guncannon, or RX-79(G) Gundam.</w:t>
-      </w:r>
-    </w:p>
-    <w:p>
-      <w:r>
-        <w:rPr>
-          <w:rStyle w:val="Strong"/>
-        </w:rPr>
-        <w:t>Special Note:</w:t>
-      </w:r>
-      <w:r>
-        <w:t xml:space="preserve"> It takes a crew of two to pilot the </w:t>
-      </w:r>
-      <w:r>
-        <w:t>Gunt</w:t>
-      </w:r>
-      <w:r>
-        <w:t>ank. If you choose this option from the list you must buy an extra Heavy Support Pilot</w:t>
-      </w:r>
-      <w:r>
-        <w:t>.</w:t>
+        <w:t>RGM-79GM,</w:t>
+      </w:r>
+      <w:r>
+        <w:t xml:space="preserve"> </w:t>
+      </w:r>
+      <w:r>
+        <w:t>RGM-79G</w:t>
+      </w:r>
+      <w:r>
+        <w:t xml:space="preserve"> </w:t>
+      </w:r>
+      <w:r>
+        <w:t>GM, RGM-79GS GM</w:t>
+      </w:r>
+      <w:r>
+        <w:t xml:space="preserve"> or RX-77D Guncannon Mass Production Type.</w:t>
       </w:r>
     </w:p>
     <w:p>
@@ -30522,7 +30610,7 @@
                     <a:blip r:embed="rId15">
                       <a:extLst>
                         <a:ext uri="{28A0092B-C50C-407E-A947-70E740481C1C}">
-                          <a14:useLocalDpi xmlns="" xmlns:wpc="http://schemas.microsoft.com/office/word/2010/wordprocessingCanvas" xmlns:mo="http://schemas.microsoft.com/office/mac/office/2008/main" xmlns:mc="http://schemas.openxmlformats.org/markup-compatibility/2006" xmlns:mv="urn:schemas-microsoft-com:mac:vml" xmlns:o="urn:schemas-microsoft-com:office:office" xmlns:v="urn:schemas-microsoft-com:vml" xmlns:wp14="http://schemas.microsoft.com/office/word/2010/wordprocessingDrawing" xmlns:w10="urn:schemas-microsoft-com:office:word" xmlns:w="http://schemas.openxmlformats.org/wordprocessingml/2006/main" xmlns:w14="http://schemas.microsoft.com/office/word/2010/wordml" xmlns:wpg="http://schemas.microsoft.com/office/word/2010/wordprocessingGroup" xmlns:wpi="http://schemas.microsoft.com/office/word/2010/wordprocessingInk" xmlns:wps="http://schemas.microsoft.com/office/word/2010/wordprocessingShape" xmlns:a14="http://schemas.microsoft.com/office/drawing/2010/main" val="0"/>
+                          <a14:useLocalDpi xmlns:a14="http://schemas.microsoft.com/office/drawing/2010/main" xmlns:wps="http://schemas.microsoft.com/office/word/2010/wordprocessingShape" xmlns:wpi="http://schemas.microsoft.com/office/word/2010/wordprocessingInk" xmlns:wpg="http://schemas.microsoft.com/office/word/2010/wordprocessingGroup" xmlns:w14="http://schemas.microsoft.com/office/word/2010/wordml" xmlns:w="http://schemas.openxmlformats.org/wordprocessingml/2006/main" xmlns:w10="urn:schemas-microsoft-com:office:word" xmlns:wp14="http://schemas.microsoft.com/office/word/2010/wordprocessingDrawing" xmlns:v="urn:schemas-microsoft-com:vml" xmlns:o="urn:schemas-microsoft-com:office:office" xmlns:mv="urn:schemas-microsoft-com:mac:vml" xmlns:mc="http://schemas.openxmlformats.org/markup-compatibility/2006" xmlns:mo="http://schemas.microsoft.com/office/mac/office/2008/main" xmlns:wpc="http://schemas.microsoft.com/office/word/2010/wordprocessingCanvas" xmlns="" val="0"/>
                         </a:ext>
                       </a:extLst>
                     </a:blip>
@@ -30654,7 +30742,7 @@
                           <a:blip r:embed="rId23">
                             <a:extLst>
                               <a:ext uri="{28A0092B-C50C-407E-A947-70E740481C1C}">
-                                <a14:useLocalDpi xmlns="" xmlns:wpc="http://schemas.microsoft.com/office/word/2010/wordprocessingCanvas" xmlns:mo="http://schemas.microsoft.com/office/mac/office/2008/main" xmlns:mc="http://schemas.openxmlformats.org/markup-compatibility/2006" xmlns:mv="urn:schemas-microsoft-com:mac:vml" xmlns:o="urn:schemas-microsoft-com:office:office" xmlns:v="urn:schemas-microsoft-com:vml" xmlns:wp14="http://schemas.microsoft.com/office/word/2010/wordprocessingDrawing" xmlns:w10="urn:schemas-microsoft-com:office:word" xmlns:w="http://schemas.openxmlformats.org/wordprocessingml/2006/main" xmlns:w14="http://schemas.microsoft.com/office/word/2010/wordml" xmlns:wpg="http://schemas.microsoft.com/office/word/2010/wordprocessingGroup" xmlns:wpi="http://schemas.microsoft.com/office/word/2010/wordprocessingInk" xmlns:wps="http://schemas.microsoft.com/office/word/2010/wordprocessingShape" xmlns:a14="http://schemas.microsoft.com/office/drawing/2010/main" val="0"/>
+                                <a14:useLocalDpi xmlns:a14="http://schemas.microsoft.com/office/drawing/2010/main" xmlns:wps="http://schemas.microsoft.com/office/word/2010/wordprocessingShape" xmlns:wpi="http://schemas.microsoft.com/office/word/2010/wordprocessingInk" xmlns:wpg="http://schemas.microsoft.com/office/word/2010/wordprocessingGroup" xmlns:w14="http://schemas.microsoft.com/office/word/2010/wordml" xmlns:w="http://schemas.openxmlformats.org/wordprocessingml/2006/main" xmlns:w10="urn:schemas-microsoft-com:office:word" xmlns:wp14="http://schemas.microsoft.com/office/word/2010/wordprocessingDrawing" xmlns:v="urn:schemas-microsoft-com:vml" xmlns:o="urn:schemas-microsoft-com:office:office" xmlns:mv="urn:schemas-microsoft-com:mac:vml" xmlns:mc="http://schemas.openxmlformats.org/markup-compatibility/2006" xmlns:mo="http://schemas.microsoft.com/office/mac/office/2008/main" xmlns:wpc="http://schemas.microsoft.com/office/word/2010/wordprocessingCanvas" xmlns="" val="0"/>
                               </a:ext>
                             </a:extLst>
                           </a:blip>
@@ -31268,7 +31356,13 @@
         <w:t xml:space="preserve"> </w:t>
       </w:r>
       <w:r>
-        <w:t>(+25pts),</w:t>
+        <w:t>(+25pts)</w:t>
+      </w:r>
+      <w:r>
+        <w:rPr>
+          <w:spacing w:val="-3"/>
+        </w:rPr>
+        <w:t>,</w:t>
       </w:r>
       <w:r>
         <w:t xml:space="preserve"> 100mm machine gun (+30pts) or bazooka (+45pts)</w:t>
@@ -31339,7 +31433,7 @@
                           <a:blip r:embed="rId24">
                             <a:extLst>
                               <a:ext uri="{28A0092B-C50C-407E-A947-70E740481C1C}">
-                                <a14:useLocalDpi xmlns="" xmlns:wpc="http://schemas.microsoft.com/office/word/2010/wordprocessingCanvas" xmlns:mo="http://schemas.microsoft.com/office/mac/office/2008/main" xmlns:mc="http://schemas.openxmlformats.org/markup-compatibility/2006" xmlns:mv="urn:schemas-microsoft-com:mac:vml" xmlns:o="urn:schemas-microsoft-com:office:office" xmlns:v="urn:schemas-microsoft-com:vml" xmlns:wp14="http://schemas.microsoft.com/office/word/2010/wordprocessingDrawing" xmlns:w10="urn:schemas-microsoft-com:office:word" xmlns:w="http://schemas.openxmlformats.org/wordprocessingml/2006/main" xmlns:w14="http://schemas.microsoft.com/office/word/2010/wordml" xmlns:wpg="http://schemas.microsoft.com/office/word/2010/wordprocessingGroup" xmlns:wpi="http://schemas.microsoft.com/office/word/2010/wordprocessingInk" xmlns:wps="http://schemas.microsoft.com/office/word/2010/wordprocessingShape" xmlns:a14="http://schemas.microsoft.com/office/drawing/2010/main" val="0"/>
+                                <a14:useLocalDpi xmlns:a14="http://schemas.microsoft.com/office/drawing/2010/main" xmlns:wps="http://schemas.microsoft.com/office/word/2010/wordprocessingShape" xmlns:wpi="http://schemas.microsoft.com/office/word/2010/wordprocessingInk" xmlns:wpg="http://schemas.microsoft.com/office/word/2010/wordprocessingGroup" xmlns:w14="http://schemas.microsoft.com/office/word/2010/wordml" xmlns:w="http://schemas.openxmlformats.org/wordprocessingml/2006/main" xmlns:w10="urn:schemas-microsoft-com:office:word" xmlns:wp14="http://schemas.microsoft.com/office/word/2010/wordprocessingDrawing" xmlns:v="urn:schemas-microsoft-com:vml" xmlns:o="urn:schemas-microsoft-com:office:office" xmlns:mv="urn:schemas-microsoft-com:mac:vml" xmlns:mc="http://schemas.openxmlformats.org/markup-compatibility/2006" xmlns:mo="http://schemas.microsoft.com/office/mac/office/2008/main" xmlns:wpc="http://schemas.microsoft.com/office/word/2010/wordprocessingCanvas" xmlns="" val="0"/>
                               </a:ext>
                             </a:extLst>
                           </a:blip>
@@ -31360,7 +31454,7 @@
                           </a:ln>
                           <a:extLst>
                             <a:ext uri="{53640926-AAD7-44d8-BBD7-CCE9431645EC}">
-                              <a14:shadowObscured xmlns="" xmlns:wpc="http://schemas.microsoft.com/office/word/2010/wordprocessingCanvas" xmlns:mo="http://schemas.microsoft.com/office/mac/office/2008/main" xmlns:mc="http://schemas.openxmlformats.org/markup-compatibility/2006" xmlns:mv="urn:schemas-microsoft-com:mac:vml" xmlns:o="urn:schemas-microsoft-com:office:office" xmlns:v="urn:schemas-microsoft-com:vml" xmlns:wp14="http://schemas.microsoft.com/office/word/2010/wordprocessingDrawing" xmlns:w10="urn:schemas-microsoft-com:office:word" xmlns:w="http://schemas.openxmlformats.org/wordprocessingml/2006/main" xmlns:w14="http://schemas.microsoft.com/office/word/2010/wordml" xmlns:wpg="http://schemas.microsoft.com/office/word/2010/wordprocessingGroup" xmlns:wpi="http://schemas.microsoft.com/office/word/2010/wordprocessingInk" xmlns:wps="http://schemas.microsoft.com/office/word/2010/wordprocessingShape" xmlns:a14="http://schemas.microsoft.com/office/drawing/2010/main"/>
+                              <a14:shadowObscured xmlns:a14="http://schemas.microsoft.com/office/drawing/2010/main" xmlns:wps="http://schemas.microsoft.com/office/word/2010/wordprocessingShape" xmlns:wpi="http://schemas.microsoft.com/office/word/2010/wordprocessingInk" xmlns:wpg="http://schemas.microsoft.com/office/word/2010/wordprocessingGroup" xmlns:w14="http://schemas.microsoft.com/office/word/2010/wordml" xmlns:w="http://schemas.openxmlformats.org/wordprocessingml/2006/main" xmlns:w10="urn:schemas-microsoft-com:office:word" xmlns:wp14="http://schemas.microsoft.com/office/word/2010/wordprocessingDrawing" xmlns:v="urn:schemas-microsoft-com:vml" xmlns:o="urn:schemas-microsoft-com:office:office" xmlns:mv="urn:schemas-microsoft-com:mac:vml" xmlns:mc="http://schemas.openxmlformats.org/markup-compatibility/2006" xmlns:mo="http://schemas.microsoft.com/office/mac/office/2008/main" xmlns:wpc="http://schemas.microsoft.com/office/word/2010/wordprocessingCanvas" xmlns=""/>
                             </a:ext>
                           </a:extLst>
                         </pic:spPr>
@@ -32993,7 +33087,13 @@
         <w:t xml:space="preserve"> </w:t>
       </w:r>
       <w:r>
-        <w:t>(+25pts),</w:t>
+        <w:t>(+25pts)</w:t>
+      </w:r>
+      <w:r>
+        <w:rPr>
+          <w:spacing w:val="-3"/>
+        </w:rPr>
+        <w:t>,</w:t>
       </w:r>
       <w:r>
         <w:t xml:space="preserve"> 100mm machine gun (+30pts) or bazooka (+45pts)</w:t>
@@ -33065,7 +33165,7 @@
                           <a:blip r:embed="rId25">
                             <a:extLst>
                               <a:ext uri="{28A0092B-C50C-407E-A947-70E740481C1C}">
-                                <a14:useLocalDpi xmlns="" xmlns:wpc="http://schemas.microsoft.com/office/word/2010/wordprocessingCanvas" xmlns:mo="http://schemas.microsoft.com/office/mac/office/2008/main" xmlns:mc="http://schemas.openxmlformats.org/markup-compatibility/2006" xmlns:mv="urn:schemas-microsoft-com:mac:vml" xmlns:o="urn:schemas-microsoft-com:office:office" xmlns:v="urn:schemas-microsoft-com:vml" xmlns:wp14="http://schemas.microsoft.com/office/word/2010/wordprocessingDrawing" xmlns:w10="urn:schemas-microsoft-com:office:word" xmlns:w="http://schemas.openxmlformats.org/wordprocessingml/2006/main" xmlns:w14="http://schemas.microsoft.com/office/word/2010/wordml" xmlns:wpg="http://schemas.microsoft.com/office/word/2010/wordprocessingGroup" xmlns:wpi="http://schemas.microsoft.com/office/word/2010/wordprocessingInk" xmlns:wps="http://schemas.microsoft.com/office/word/2010/wordprocessingShape" xmlns:a14="http://schemas.microsoft.com/office/drawing/2010/main" val="0"/>
+                                <a14:useLocalDpi xmlns:a14="http://schemas.microsoft.com/office/drawing/2010/main" xmlns:wps="http://schemas.microsoft.com/office/word/2010/wordprocessingShape" xmlns:wpi="http://schemas.microsoft.com/office/word/2010/wordprocessingInk" xmlns:wpg="http://schemas.microsoft.com/office/word/2010/wordprocessingGroup" xmlns:w14="http://schemas.microsoft.com/office/word/2010/wordml" xmlns:w="http://schemas.openxmlformats.org/wordprocessingml/2006/main" xmlns:w10="urn:schemas-microsoft-com:office:word" xmlns:wp14="http://schemas.microsoft.com/office/word/2010/wordprocessingDrawing" xmlns:v="urn:schemas-microsoft-com:vml" xmlns:o="urn:schemas-microsoft-com:office:office" xmlns:mv="urn:schemas-microsoft-com:mac:vml" xmlns:mc="http://schemas.openxmlformats.org/markup-compatibility/2006" xmlns:mo="http://schemas.microsoft.com/office/mac/office/2008/main" xmlns:wpc="http://schemas.microsoft.com/office/word/2010/wordprocessingCanvas" xmlns="" val="0"/>
                               </a:ext>
                             </a:extLst>
                           </a:blip>
@@ -33086,7 +33186,7 @@
                           </a:ln>
                           <a:extLst>
                             <a:ext uri="{53640926-AAD7-44d8-BBD7-CCE9431645EC}">
-                              <a14:shadowObscured xmlns="" xmlns:wpc="http://schemas.microsoft.com/office/word/2010/wordprocessingCanvas" xmlns:mo="http://schemas.microsoft.com/office/mac/office/2008/main" xmlns:mc="http://schemas.openxmlformats.org/markup-compatibility/2006" xmlns:mv="urn:schemas-microsoft-com:mac:vml" xmlns:o="urn:schemas-microsoft-com:office:office" xmlns:v="urn:schemas-microsoft-com:vml" xmlns:wp14="http://schemas.microsoft.com/office/word/2010/wordprocessingDrawing" xmlns:w10="urn:schemas-microsoft-com:office:word" xmlns:w="http://schemas.openxmlformats.org/wordprocessingml/2006/main" xmlns:w14="http://schemas.microsoft.com/office/word/2010/wordml" xmlns:wpg="http://schemas.microsoft.com/office/word/2010/wordprocessingGroup" xmlns:wpi="http://schemas.microsoft.com/office/word/2010/wordprocessingInk" xmlns:wps="http://schemas.microsoft.com/office/word/2010/wordprocessingShape" xmlns:a14="http://schemas.microsoft.com/office/drawing/2010/main"/>
+                              <a14:shadowObscured xmlns:a14="http://schemas.microsoft.com/office/drawing/2010/main" xmlns:wps="http://schemas.microsoft.com/office/word/2010/wordprocessingShape" xmlns:wpi="http://schemas.microsoft.com/office/word/2010/wordprocessingInk" xmlns:wpg="http://schemas.microsoft.com/office/word/2010/wordprocessingGroup" xmlns:w14="http://schemas.microsoft.com/office/word/2010/wordml" xmlns:w="http://schemas.openxmlformats.org/wordprocessingml/2006/main" xmlns:w10="urn:schemas-microsoft-com:office:word" xmlns:wp14="http://schemas.microsoft.com/office/word/2010/wordprocessingDrawing" xmlns:v="urn:schemas-microsoft-com:vml" xmlns:o="urn:schemas-microsoft-com:office:office" xmlns:mv="urn:schemas-microsoft-com:mac:vml" xmlns:mc="http://schemas.openxmlformats.org/markup-compatibility/2006" xmlns:mo="http://schemas.microsoft.com/office/mac/office/2008/main" xmlns:wpc="http://schemas.microsoft.com/office/word/2010/wordprocessingCanvas" xmlns=""/>
                             </a:ext>
                           </a:extLst>
                         </pic:spPr>
@@ -34770,7 +34870,13 @@
         <w:t>(+25pts),</w:t>
       </w:r>
       <w:r>
-        <w:t xml:space="preserve"> 100mm machine gun (+30pts) or bazooka (+45pts)</w:t>
+        <w:rPr>
+          <w:spacing w:val="-3"/>
+        </w:rPr>
+        <w:t xml:space="preserve"> </w:t>
+      </w:r>
+      <w:r>
+        <w:t>100mm machine gun (+30pts) or bazooka (+45pts)</w:t>
       </w:r>
     </w:p>
     <w:p>
@@ -34839,7 +34945,7 @@
                           <a:blip r:embed="rId26">
                             <a:extLst>
                               <a:ext uri="{28A0092B-C50C-407E-A947-70E740481C1C}">
-                                <a14:useLocalDpi xmlns="" xmlns:wpc="http://schemas.microsoft.com/office/word/2010/wordprocessingCanvas" xmlns:mo="http://schemas.microsoft.com/office/mac/office/2008/main" xmlns:mc="http://schemas.openxmlformats.org/markup-compatibility/2006" xmlns:mv="urn:schemas-microsoft-com:mac:vml" xmlns:o="urn:schemas-microsoft-com:office:office" xmlns:v="urn:schemas-microsoft-com:vml" xmlns:wp14="http://schemas.microsoft.com/office/word/2010/wordprocessingDrawing" xmlns:w10="urn:schemas-microsoft-com:office:word" xmlns:w="http://schemas.openxmlformats.org/wordprocessingml/2006/main" xmlns:w14="http://schemas.microsoft.com/office/word/2010/wordml" xmlns:wpg="http://schemas.microsoft.com/office/word/2010/wordprocessingGroup" xmlns:wpi="http://schemas.microsoft.com/office/word/2010/wordprocessingInk" xmlns:wps="http://schemas.microsoft.com/office/word/2010/wordprocessingShape" xmlns:a14="http://schemas.microsoft.com/office/drawing/2010/main" val="0"/>
+                                <a14:useLocalDpi xmlns:a14="http://schemas.microsoft.com/office/drawing/2010/main" xmlns:wps="http://schemas.microsoft.com/office/word/2010/wordprocessingShape" xmlns:wpi="http://schemas.microsoft.com/office/word/2010/wordprocessingInk" xmlns:wpg="http://schemas.microsoft.com/office/word/2010/wordprocessingGroup" xmlns:w14="http://schemas.microsoft.com/office/word/2010/wordml" xmlns:w="http://schemas.openxmlformats.org/wordprocessingml/2006/main" xmlns:w10="urn:schemas-microsoft-com:office:word" xmlns:wp14="http://schemas.microsoft.com/office/word/2010/wordprocessingDrawing" xmlns:v="urn:schemas-microsoft-com:vml" xmlns:o="urn:schemas-microsoft-com:office:office" xmlns:mv="urn:schemas-microsoft-com:mac:vml" xmlns:mc="http://schemas.openxmlformats.org/markup-compatibility/2006" xmlns:mo="http://schemas.microsoft.com/office/mac/office/2008/main" xmlns:wpc="http://schemas.microsoft.com/office/word/2010/wordprocessingCanvas" xmlns="" val="0"/>
                               </a:ext>
                             </a:extLst>
                           </a:blip>
@@ -35444,7 +35550,13 @@
         <w:t xml:space="preserve"> </w:t>
       </w:r>
       <w:r>
-        <w:t xml:space="preserve">- see special rules below) </w:t>
+        <w:t>- see special rules below)</w:t>
+      </w:r>
+      <w:r>
+        <w:t>,</w:t>
+      </w:r>
+      <w:r>
+        <w:t xml:space="preserve"> </w:t>
       </w:r>
       <w:r>
         <w:t>90mm</w:t>
@@ -35471,16 +35583,10 @@
         <w:t xml:space="preserve"> </w:t>
       </w:r>
       <w:r>
-        <w:t>(+25pts),</w:t>
-      </w:r>
-      <w:r>
-        <w:t xml:space="preserve"> </w:t>
-      </w:r>
-      <w:r>
-        <w:t xml:space="preserve">or </w:t>
-      </w:r>
-      <w:r>
-        <w:t>100mm machine gun (+40pts)</w:t>
+        <w:t>(+25pts)</w:t>
+      </w:r>
+      <w:r>
+        <w:t xml:space="preserve"> or a 100mm machine gun (+40pts)</w:t>
       </w:r>
     </w:p>
     <w:p>
@@ -35564,7 +35670,7 @@
                           <a:blip r:embed="rId27">
                             <a:extLst>
                               <a:ext uri="{28A0092B-C50C-407E-A947-70E740481C1C}">
-                                <a14:useLocalDpi xmlns="" xmlns:wpc="http://schemas.microsoft.com/office/word/2010/wordprocessingCanvas" xmlns:mo="http://schemas.microsoft.com/office/mac/office/2008/main" xmlns:mc="http://schemas.openxmlformats.org/markup-compatibility/2006" xmlns:mv="urn:schemas-microsoft-com:mac:vml" xmlns:o="urn:schemas-microsoft-com:office:office" xmlns:v="urn:schemas-microsoft-com:vml" xmlns:wp14="http://schemas.microsoft.com/office/word/2010/wordprocessingDrawing" xmlns:w10="urn:schemas-microsoft-com:office:word" xmlns:w="http://schemas.openxmlformats.org/wordprocessingml/2006/main" xmlns:w14="http://schemas.microsoft.com/office/word/2010/wordml" xmlns:wpg="http://schemas.microsoft.com/office/word/2010/wordprocessingGroup" xmlns:wpi="http://schemas.microsoft.com/office/word/2010/wordprocessingInk" xmlns:wps="http://schemas.microsoft.com/office/word/2010/wordprocessingShape" xmlns:a14="http://schemas.microsoft.com/office/drawing/2010/main" val="0"/>
+                                <a14:useLocalDpi xmlns:a14="http://schemas.microsoft.com/office/drawing/2010/main" xmlns:wps="http://schemas.microsoft.com/office/word/2010/wordprocessingShape" xmlns:wpi="http://schemas.microsoft.com/office/word/2010/wordprocessingInk" xmlns:wpg="http://schemas.microsoft.com/office/word/2010/wordprocessingGroup" xmlns:w14="http://schemas.microsoft.com/office/word/2010/wordml" xmlns:w="http://schemas.openxmlformats.org/wordprocessingml/2006/main" xmlns:w10="urn:schemas-microsoft-com:office:word" xmlns:wp14="http://schemas.microsoft.com/office/word/2010/wordprocessingDrawing" xmlns:v="urn:schemas-microsoft-com:vml" xmlns:o="urn:schemas-microsoft-com:office:office" xmlns:mv="urn:schemas-microsoft-com:mac:vml" xmlns:mc="http://schemas.openxmlformats.org/markup-compatibility/2006" xmlns:mo="http://schemas.microsoft.com/office/mac/office/2008/main" xmlns:wpc="http://schemas.microsoft.com/office/word/2010/wordprocessingCanvas" xmlns="" val="0"/>
                               </a:ext>
                             </a:extLst>
                           </a:blip>
@@ -35585,7 +35691,7 @@
                           </a:ln>
                           <a:extLst>
                             <a:ext uri="{53640926-AAD7-44d8-BBD7-CCE9431645EC}">
-                              <a14:shadowObscured xmlns="" xmlns:wpc="http://schemas.microsoft.com/office/word/2010/wordprocessingCanvas" xmlns:mo="http://schemas.microsoft.com/office/mac/office/2008/main" xmlns:mc="http://schemas.openxmlformats.org/markup-compatibility/2006" xmlns:mv="urn:schemas-microsoft-com:mac:vml" xmlns:o="urn:schemas-microsoft-com:office:office" xmlns:v="urn:schemas-microsoft-com:vml" xmlns:wp14="http://schemas.microsoft.com/office/word/2010/wordprocessingDrawing" xmlns:w10="urn:schemas-microsoft-com:office:word" xmlns:w="http://schemas.openxmlformats.org/wordprocessingml/2006/main" xmlns:w14="http://schemas.microsoft.com/office/word/2010/wordml" xmlns:wpg="http://schemas.microsoft.com/office/word/2010/wordprocessingGroup" xmlns:wpi="http://schemas.microsoft.com/office/word/2010/wordprocessingInk" xmlns:wps="http://schemas.microsoft.com/office/word/2010/wordprocessingShape" xmlns:a14="http://schemas.microsoft.com/office/drawing/2010/main"/>
+                              <a14:shadowObscured xmlns:a14="http://schemas.microsoft.com/office/drawing/2010/main" xmlns:wps="http://schemas.microsoft.com/office/word/2010/wordprocessingShape" xmlns:wpi="http://schemas.microsoft.com/office/word/2010/wordprocessingInk" xmlns:wpg="http://schemas.microsoft.com/office/word/2010/wordprocessingGroup" xmlns:w14="http://schemas.microsoft.com/office/word/2010/wordml" xmlns:w="http://schemas.openxmlformats.org/wordprocessingml/2006/main" xmlns:w10="urn:schemas-microsoft-com:office:word" xmlns:wp14="http://schemas.microsoft.com/office/word/2010/wordprocessingDrawing" xmlns:v="urn:schemas-microsoft-com:vml" xmlns:o="urn:schemas-microsoft-com:office:office" xmlns:mv="urn:schemas-microsoft-com:mac:vml" xmlns:mc="http://schemas.openxmlformats.org/markup-compatibility/2006" xmlns:mo="http://schemas.microsoft.com/office/mac/office/2008/main" xmlns:wpc="http://schemas.microsoft.com/office/word/2010/wordprocessingCanvas" xmlns=""/>
                             </a:ext>
                           </a:extLst>
                         </pic:spPr>
@@ -36171,10 +36277,10 @@
         <w:t xml:space="preserve"> </w:t>
       </w:r>
       <w:r>
-        <w:t xml:space="preserve">- see special rules below) </w:t>
-      </w:r>
-      <w:r>
-        <w:t>90mm</w:t>
+        <w:t>- see special rules below)</w:t>
+      </w:r>
+      <w:r>
+        <w:t>, 90mm</w:t>
       </w:r>
       <w:r>
         <w:rPr>
@@ -36198,7 +36304,13 @@
         <w:t xml:space="preserve"> </w:t>
       </w:r>
       <w:r>
-        <w:t xml:space="preserve">(+25pts), </w:t>
+        <w:t>(+25pts)</w:t>
+      </w:r>
+      <w:r>
+        <w:rPr>
+          <w:spacing w:val="-3"/>
+        </w:rPr>
+        <w:t xml:space="preserve"> </w:t>
       </w:r>
       <w:r>
         <w:t>or a 100mm machine gun (+40pts)</w:t>
@@ -36284,7 +36396,7 @@
                           <a:blip r:embed="rId28">
                             <a:extLst>
                               <a:ext uri="{28A0092B-C50C-407E-A947-70E740481C1C}">
-                                <a14:useLocalDpi xmlns="" xmlns:wpc="http://schemas.microsoft.com/office/word/2010/wordprocessingCanvas" xmlns:mo="http://schemas.microsoft.com/office/mac/office/2008/main" xmlns:mc="http://schemas.openxmlformats.org/markup-compatibility/2006" xmlns:mv="urn:schemas-microsoft-com:mac:vml" xmlns:o="urn:schemas-microsoft-com:office:office" xmlns:v="urn:schemas-microsoft-com:vml" xmlns:wp14="http://schemas.microsoft.com/office/word/2010/wordprocessingDrawing" xmlns:w10="urn:schemas-microsoft-com:office:word" xmlns:w="http://schemas.openxmlformats.org/wordprocessingml/2006/main" xmlns:w14="http://schemas.microsoft.com/office/word/2010/wordml" xmlns:wpg="http://schemas.microsoft.com/office/word/2010/wordprocessingGroup" xmlns:wpi="http://schemas.microsoft.com/office/word/2010/wordprocessingInk" xmlns:wps="http://schemas.microsoft.com/office/word/2010/wordprocessingShape" xmlns:a14="http://schemas.microsoft.com/office/drawing/2010/main" val="0"/>
+                                <a14:useLocalDpi xmlns:a14="http://schemas.microsoft.com/office/drawing/2010/main" xmlns:wps="http://schemas.microsoft.com/office/word/2010/wordprocessingShape" xmlns:wpi="http://schemas.microsoft.com/office/word/2010/wordprocessingInk" xmlns:wpg="http://schemas.microsoft.com/office/word/2010/wordprocessingGroup" xmlns:w14="http://schemas.microsoft.com/office/word/2010/wordml" xmlns:w="http://schemas.openxmlformats.org/wordprocessingml/2006/main" xmlns:w10="urn:schemas-microsoft-com:office:word" xmlns:wp14="http://schemas.microsoft.com/office/word/2010/wordprocessingDrawing" xmlns:v="urn:schemas-microsoft-com:vml" xmlns:o="urn:schemas-microsoft-com:office:office" xmlns:mv="urn:schemas-microsoft-com:mac:vml" xmlns:mc="http://schemas.openxmlformats.org/markup-compatibility/2006" xmlns:mo="http://schemas.microsoft.com/office/mac/office/2008/main" xmlns:wpc="http://schemas.microsoft.com/office/word/2010/wordprocessingCanvas" xmlns="" val="0"/>
                               </a:ext>
                             </a:extLst>
                           </a:blip>
@@ -36305,7 +36417,7 @@
                           </a:ln>
                           <a:extLst>
                             <a:ext uri="{53640926-AAD7-44d8-BBD7-CCE9431645EC}">
-                              <a14:shadowObscured xmlns="" xmlns:wpc="http://schemas.microsoft.com/office/word/2010/wordprocessingCanvas" xmlns:mo="http://schemas.microsoft.com/office/mac/office/2008/main" xmlns:mc="http://schemas.openxmlformats.org/markup-compatibility/2006" xmlns:mv="urn:schemas-microsoft-com:mac:vml" xmlns:o="urn:schemas-microsoft-com:office:office" xmlns:v="urn:schemas-microsoft-com:vml" xmlns:wp14="http://schemas.microsoft.com/office/word/2010/wordprocessingDrawing" xmlns:w10="urn:schemas-microsoft-com:office:word" xmlns:w="http://schemas.openxmlformats.org/wordprocessingml/2006/main" xmlns:w14="http://schemas.microsoft.com/office/word/2010/wordml" xmlns:wpg="http://schemas.microsoft.com/office/word/2010/wordprocessingGroup" xmlns:wpi="http://schemas.microsoft.com/office/word/2010/wordprocessingInk" xmlns:wps="http://schemas.microsoft.com/office/word/2010/wordprocessingShape" xmlns:a14="http://schemas.microsoft.com/office/drawing/2010/main"/>
+                              <a14:shadowObscured xmlns:a14="http://schemas.microsoft.com/office/drawing/2010/main" xmlns:wps="http://schemas.microsoft.com/office/word/2010/wordprocessingShape" xmlns:wpi="http://schemas.microsoft.com/office/word/2010/wordprocessingInk" xmlns:wpg="http://schemas.microsoft.com/office/word/2010/wordprocessingGroup" xmlns:w14="http://schemas.microsoft.com/office/word/2010/wordml" xmlns:w="http://schemas.openxmlformats.org/wordprocessingml/2006/main" xmlns:w10="urn:schemas-microsoft-com:office:word" xmlns:wp14="http://schemas.microsoft.com/office/word/2010/wordprocessingDrawing" xmlns:v="urn:schemas-microsoft-com:vml" xmlns:o="urn:schemas-microsoft-com:office:office" xmlns:mv="urn:schemas-microsoft-com:mac:vml" xmlns:mc="http://schemas.openxmlformats.org/markup-compatibility/2006" xmlns:mo="http://schemas.microsoft.com/office/mac/office/2008/main" xmlns:wpc="http://schemas.microsoft.com/office/word/2010/wordprocessingCanvas" xmlns=""/>
                             </a:ext>
                           </a:extLst>
                         </pic:spPr>
@@ -36897,7 +37009,10 @@
         <w:t>+5pts), beam pistol (+20pts),</w:t>
       </w:r>
       <w:r>
-        <w:t xml:space="preserve"> 90mm</w:t>
+        <w:t xml:space="preserve"> </w:t>
+      </w:r>
+      <w:r>
+        <w:t>90mm</w:t>
       </w:r>
       <w:r>
         <w:rPr>
@@ -36921,7 +37036,13 @@
         <w:t xml:space="preserve"> </w:t>
       </w:r>
       <w:r>
-        <w:t>(+25pts),</w:t>
+        <w:t>(+25pts)</w:t>
+      </w:r>
+      <w:r>
+        <w:rPr>
+          <w:spacing w:val="-3"/>
+        </w:rPr>
+        <w:t>,</w:t>
       </w:r>
       <w:r>
         <w:t xml:space="preserve"> 100mm machine gun (+30pts) or bazooka (+45pts)</w:t>
@@ -37029,7 +37150,7 @@
                           <a:blip r:embed="rId29">
                             <a:extLst>
                               <a:ext uri="{28A0092B-C50C-407E-A947-70E740481C1C}">
-                                <a14:useLocalDpi xmlns="" xmlns:wpc="http://schemas.microsoft.com/office/word/2010/wordprocessingCanvas" xmlns:mo="http://schemas.microsoft.com/office/mac/office/2008/main" xmlns:mc="http://schemas.openxmlformats.org/markup-compatibility/2006" xmlns:mv="urn:schemas-microsoft-com:mac:vml" xmlns:o="urn:schemas-microsoft-com:office:office" xmlns:v="urn:schemas-microsoft-com:vml" xmlns:wp14="http://schemas.microsoft.com/office/word/2010/wordprocessingDrawing" xmlns:w10="urn:schemas-microsoft-com:office:word" xmlns:w="http://schemas.openxmlformats.org/wordprocessingml/2006/main" xmlns:w14="http://schemas.microsoft.com/office/word/2010/wordml" xmlns:wpg="http://schemas.microsoft.com/office/word/2010/wordprocessingGroup" xmlns:wpi="http://schemas.microsoft.com/office/word/2010/wordprocessingInk" xmlns:wps="http://schemas.microsoft.com/office/word/2010/wordprocessingShape" xmlns:a14="http://schemas.microsoft.com/office/drawing/2010/main" val="0"/>
+                                <a14:useLocalDpi xmlns:a14="http://schemas.microsoft.com/office/drawing/2010/main" xmlns:wps="http://schemas.microsoft.com/office/word/2010/wordprocessingShape" xmlns:wpi="http://schemas.microsoft.com/office/word/2010/wordprocessingInk" xmlns:wpg="http://schemas.microsoft.com/office/word/2010/wordprocessingGroup" xmlns:w14="http://schemas.microsoft.com/office/word/2010/wordml" xmlns:w="http://schemas.openxmlformats.org/wordprocessingml/2006/main" xmlns:w10="urn:schemas-microsoft-com:office:word" xmlns:wp14="http://schemas.microsoft.com/office/word/2010/wordprocessingDrawing" xmlns:v="urn:schemas-microsoft-com:vml" xmlns:o="urn:schemas-microsoft-com:office:office" xmlns:mv="urn:schemas-microsoft-com:mac:vml" xmlns:mc="http://schemas.openxmlformats.org/markup-compatibility/2006" xmlns:mo="http://schemas.microsoft.com/office/mac/office/2008/main" xmlns:wpc="http://schemas.microsoft.com/office/word/2010/wordprocessingCanvas" xmlns="" val="0"/>
                               </a:ext>
                             </a:extLst>
                           </a:blip>
@@ -37050,7 +37171,7 @@
                           </a:ln>
                           <a:extLst>
                             <a:ext uri="{53640926-AAD7-44d8-BBD7-CCE9431645EC}">
-                              <a14:shadowObscured xmlns="" xmlns:wpc="http://schemas.microsoft.com/office/word/2010/wordprocessingCanvas" xmlns:mo="http://schemas.microsoft.com/office/mac/office/2008/main" xmlns:mc="http://schemas.openxmlformats.org/markup-compatibility/2006" xmlns:mv="urn:schemas-microsoft-com:mac:vml" xmlns:o="urn:schemas-microsoft-com:office:office" xmlns:v="urn:schemas-microsoft-com:vml" xmlns:wp14="http://schemas.microsoft.com/office/word/2010/wordprocessingDrawing" xmlns:w10="urn:schemas-microsoft-com:office:word" xmlns:w="http://schemas.openxmlformats.org/wordprocessingml/2006/main" xmlns:w14="http://schemas.microsoft.com/office/word/2010/wordml" xmlns:wpg="http://schemas.microsoft.com/office/word/2010/wordprocessingGroup" xmlns:wpi="http://schemas.microsoft.com/office/word/2010/wordprocessingInk" xmlns:wps="http://schemas.microsoft.com/office/word/2010/wordprocessingShape" xmlns:a14="http://schemas.microsoft.com/office/drawing/2010/main"/>
+                              <a14:shadowObscured xmlns:a14="http://schemas.microsoft.com/office/drawing/2010/main" xmlns:wps="http://schemas.microsoft.com/office/word/2010/wordprocessingShape" xmlns:wpi="http://schemas.microsoft.com/office/word/2010/wordprocessingInk" xmlns:wpg="http://schemas.microsoft.com/office/word/2010/wordprocessingGroup" xmlns:w14="http://schemas.microsoft.com/office/word/2010/wordml" xmlns:w="http://schemas.openxmlformats.org/wordprocessingml/2006/main" xmlns:w10="urn:schemas-microsoft-com:office:word" xmlns:wp14="http://schemas.microsoft.com/office/word/2010/wordprocessingDrawing" xmlns:v="urn:schemas-microsoft-com:vml" xmlns:o="urn:schemas-microsoft-com:office:office" xmlns:mv="urn:schemas-microsoft-com:mac:vml" xmlns:mc="http://schemas.openxmlformats.org/markup-compatibility/2006" xmlns:mo="http://schemas.microsoft.com/office/mac/office/2008/main" xmlns:wpc="http://schemas.microsoft.com/office/word/2010/wordprocessingCanvas" xmlns=""/>
                             </a:ext>
                           </a:extLst>
                         </pic:spPr>
@@ -37821,7 +37942,7 @@
                           <a:blip r:embed="rId30">
                             <a:extLst>
                               <a:ext uri="{28A0092B-C50C-407E-A947-70E740481C1C}">
-                                <a14:useLocalDpi xmlns="" xmlns:wpc="http://schemas.microsoft.com/office/word/2010/wordprocessingCanvas" xmlns:mo="http://schemas.microsoft.com/office/mac/office/2008/main" xmlns:mc="http://schemas.openxmlformats.org/markup-compatibility/2006" xmlns:mv="urn:schemas-microsoft-com:mac:vml" xmlns:o="urn:schemas-microsoft-com:office:office" xmlns:v="urn:schemas-microsoft-com:vml" xmlns:wp14="http://schemas.microsoft.com/office/word/2010/wordprocessingDrawing" xmlns:w10="urn:schemas-microsoft-com:office:word" xmlns:w="http://schemas.openxmlformats.org/wordprocessingml/2006/main" xmlns:w14="http://schemas.microsoft.com/office/word/2010/wordml" xmlns:wpg="http://schemas.microsoft.com/office/word/2010/wordprocessingGroup" xmlns:wpi="http://schemas.microsoft.com/office/word/2010/wordprocessingInk" xmlns:wps="http://schemas.microsoft.com/office/word/2010/wordprocessingShape" xmlns:a14="http://schemas.microsoft.com/office/drawing/2010/main" val="0"/>
+                                <a14:useLocalDpi xmlns:a14="http://schemas.microsoft.com/office/drawing/2010/main" xmlns:wps="http://schemas.microsoft.com/office/word/2010/wordprocessingShape" xmlns:wpi="http://schemas.microsoft.com/office/word/2010/wordprocessingInk" xmlns:wpg="http://schemas.microsoft.com/office/word/2010/wordprocessingGroup" xmlns:w14="http://schemas.microsoft.com/office/word/2010/wordml" xmlns:w="http://schemas.openxmlformats.org/wordprocessingml/2006/main" xmlns:w10="urn:schemas-microsoft-com:office:word" xmlns:wp14="http://schemas.microsoft.com/office/word/2010/wordprocessingDrawing" xmlns:v="urn:schemas-microsoft-com:vml" xmlns:o="urn:schemas-microsoft-com:office:office" xmlns:mv="urn:schemas-microsoft-com:mac:vml" xmlns:mc="http://schemas.openxmlformats.org/markup-compatibility/2006" xmlns:mo="http://schemas.microsoft.com/office/mac/office/2008/main" xmlns:wpc="http://schemas.microsoft.com/office/word/2010/wordprocessingCanvas" xmlns="" val="0"/>
                               </a:ext>
                             </a:extLst>
                           </a:blip>
@@ -37842,7 +37963,7 @@
                           </a:ln>
                           <a:extLst>
                             <a:ext uri="{53640926-AAD7-44d8-BBD7-CCE9431645EC}">
-                              <a14:shadowObscured xmlns="" xmlns:wpc="http://schemas.microsoft.com/office/word/2010/wordprocessingCanvas" xmlns:mo="http://schemas.microsoft.com/office/mac/office/2008/main" xmlns:mc="http://schemas.openxmlformats.org/markup-compatibility/2006" xmlns:mv="urn:schemas-microsoft-com:mac:vml" xmlns:o="urn:schemas-microsoft-com:office:office" xmlns:v="urn:schemas-microsoft-com:vml" xmlns:wp14="http://schemas.microsoft.com/office/word/2010/wordprocessingDrawing" xmlns:w10="urn:schemas-microsoft-com:office:word" xmlns:w="http://schemas.openxmlformats.org/wordprocessingml/2006/main" xmlns:w14="http://schemas.microsoft.com/office/word/2010/wordml" xmlns:wpg="http://schemas.microsoft.com/office/word/2010/wordprocessingGroup" xmlns:wpi="http://schemas.microsoft.com/office/word/2010/wordprocessingInk" xmlns:wps="http://schemas.microsoft.com/office/word/2010/wordprocessingShape" xmlns:a14="http://schemas.microsoft.com/office/drawing/2010/main"/>
+                              <a14:shadowObscured xmlns:a14="http://schemas.microsoft.com/office/drawing/2010/main" xmlns:wps="http://schemas.microsoft.com/office/word/2010/wordprocessingShape" xmlns:wpi="http://schemas.microsoft.com/office/word/2010/wordprocessingInk" xmlns:wpg="http://schemas.microsoft.com/office/word/2010/wordprocessingGroup" xmlns:w14="http://schemas.microsoft.com/office/word/2010/wordml" xmlns:w="http://schemas.openxmlformats.org/wordprocessingml/2006/main" xmlns:w10="urn:schemas-microsoft-com:office:word" xmlns:wp14="http://schemas.microsoft.com/office/word/2010/wordprocessingDrawing" xmlns:v="urn:schemas-microsoft-com:vml" xmlns:o="urn:schemas-microsoft-com:office:office" xmlns:mv="urn:schemas-microsoft-com:mac:vml" xmlns:mc="http://schemas.openxmlformats.org/markup-compatibility/2006" xmlns:mo="http://schemas.microsoft.com/office/mac/office/2008/main" xmlns:wpc="http://schemas.microsoft.com/office/word/2010/wordprocessingCanvas" xmlns=""/>
                             </a:ext>
                           </a:extLst>
                         </pic:spPr>
@@ -38468,7 +38589,46 @@
     </w:p>
     <w:p>
       <w:r>
-        <w:t xml:space="preserve">Shield (+25 pts), 100mm machinegun (+40 pts), beam rifle (+45 pts), bazooka (+55 pts) or </w:t>
+        <w:t>Shield (+25 pts),</w:t>
+      </w:r>
+      <w:r>
+        <w:t xml:space="preserve"> </w:t>
+      </w:r>
+      <w:r>
+        <w:t>90mm</w:t>
+      </w:r>
+      <w:r>
+        <w:rPr>
+          <w:spacing w:val="-2"/>
+        </w:rPr>
+        <w:t xml:space="preserve"> Machine</w:t>
+      </w:r>
+      <w:r>
+        <w:rPr>
+          <w:spacing w:val="-3"/>
+        </w:rPr>
+        <w:t xml:space="preserve"> </w:t>
+      </w:r>
+      <w:r>
+        <w:t>gun</w:t>
+      </w:r>
+      <w:r>
+        <w:rPr>
+          <w:spacing w:val="-2"/>
+        </w:rPr>
+        <w:t xml:space="preserve"> </w:t>
+      </w:r>
+      <w:r>
+        <w:t>(+25pts)</w:t>
+      </w:r>
+      <w:r>
+        <w:rPr>
+          <w:spacing w:val="-3"/>
+        </w:rPr>
+        <w:t>,</w:t>
+      </w:r>
+      <w:r>
+        <w:t xml:space="preserve"> 100mm machinegun (+40 pts), beam rifle (+45 pts), bazooka (+55 pts) or </w:t>
       </w:r>
       <w:proofErr w:type="spellStart"/>
       <w:r>
@@ -38620,11 +38780,11 @@
       </w:r>
       <w:proofErr w:type="spellEnd"/>
       <w:r>
-        <w:t xml:space="preserve"> modular nature, one limb destroyed result on one limb could be disregarded and the armor jettisoned, and then a limb destroyed result on a different limb could also be disregarded, however if the same limb is hit twice then the result goes as normal. Two hull- breached results or one disabled or destroyed result causes all the armor to be jettisoned. If </w:t>
+        <w:t xml:space="preserve"> modular nature, one limb destroyed result on one limb could be disregarded and the armor jettisoned, and then a limb destroyed result on a different limb could also be disregarded, however if the same limb is hit twice then the result goes as normal. Two hull- breached results or one </w:t>
       </w:r>
       <w:r>
         <w:lastRenderedPageBreak/>
-        <w:t>one of the limbs’ armor has already been jettisoned, then it is lost as in a limb destroyed result.</w:t>
+        <w:t>disabled or destroyed result causes all the armor to be jettisoned. If one of the limbs’ armor has already been jettisoned, then it is lost as in a limb destroyed result.</w:t>
       </w:r>
     </w:p>
     <w:p>
@@ -41831,6 +41991,7 @@
   <w:style w:type="character" w:default="1" w:styleId="DefaultParagraphFont">
     <w:name w:val="Default Paragraph Font"/>
     <w:uiPriority w:val="1"/>
+    <w:semiHidden/>
     <w:unhideWhenUsed/>
   </w:style>
   <w:style w:type="table" w:default="1" w:styleId="TableNormal">

</xml_diff>